<commit_message>
All JUNIT tests succeed.
git-svn-id: https://okapi.googlecode.com/svn/trunk@1841 0cd2bb99-014b-0410-b875-5d0485b745ed
</commit_message>
<xml_diff>
--- a/filters/net.sf.okapi.filters.openxml.tests/gold/OutOpenXML_text_reference_document.docx
+++ b/filters/net.sf.okapi.filters.openxml.tests/gold/OutOpenXML_text_reference_document.docx
@@ -285,6 +285,12 @@
       </w:r>
     </w:p>
     <w:p>
+      <w:pPr>
+        <w:ind w:left="1440" w:right="1440"/>
+        <w:rPr>
+          <w:color w:val="7F7F7F" w:themeColor="text1" w:themeTint="80"/>
+        </w:rPr>
+      </w:pPr>
       <w:r>
         <w:t>This paragraph indent</w:t>
       </w:r>
@@ -298,41 +304,35 @@
         <w:t>Lorem ipsum dolor sit amet, consectetuer adipiscing elit. Mauris pellentesque nulla nec est.</w:t>
       </w:r>
     </w:p>
-    <w:pPr>
-      <w:ind w:left="1440" w:right="1440"/>
-      <w:rPr>
-        <w:color w:val="7F7F7F" w:themeColor="text1" w:themeTint="80"/>
-      </w:rPr>
-    </w:pPr>
     <w:p>
+      <w:pPr>
+        <w:jc w:val="center"/>
+      </w:pPr>
       <w:r>
         <w:t>This paragraph centered</w:t>
       </w:r>
     </w:p>
-    <w:pPr>
-      <w:jc w:val="center"/>
-    </w:pPr>
     <w:p>
+      <w:pPr>
+        <w:jc w:val="right"/>
+      </w:pPr>
       <w:r>
         <w:t>This paragraph right aligned.</w:t>
       </w:r>
     </w:p>
-    <w:pPr>
-      <w:jc w:val="right"/>
-    </w:pPr>
     <w:p>
+      <w:pPr>
+        <w:pBdr>
+          <w:top w:val="single" w:sz="4" w:space="1" w:color="1F497D" w:themeColor="text2"/>
+          <w:left w:val="single" w:sz="4" w:space="4" w:color="1F497D" w:themeColor="text2"/>
+          <w:bottom w:val="single" w:sz="4" w:space="1" w:color="1F497D" w:themeColor="text2"/>
+          <w:right w:val="single" w:sz="4" w:space="4" w:color="1F497D" w:themeColor="text2"/>
+        </w:pBdr>
+      </w:pPr>
       <w:r>
         <w:t>This paragraph has a blue outline.</w:t>
       </w:r>
     </w:p>
-    <w:pPr>
-      <w:pBdr>
-        <w:top w:val="single" w:sz="4" w:space="1" w:color="1F497D" w:themeColor="text2"/>
-        <w:left w:val="single" w:sz="4" w:space="4" w:color="1F497D" w:themeColor="text2"/>
-        <w:bottom w:val="single" w:sz="4" w:space="1" w:color="1F497D" w:themeColor="text2"/>
-        <w:right w:val="single" w:sz="4" w:space="4" w:color="1F497D" w:themeColor="text2"/>
-      </w:pBdr>
-    </w:pPr>
     <w:p>
       <w:bookmarkStart w:id="3" w:name="ordered_list"/>
       <w:bookmarkEnd w:id="3"/>
@@ -341,106 +341,106 @@
       </w:r>
     </w:p>
     <w:p>
+      <w:pPr>
+        <w:pStyle w:val="ListParagraph"/>
+        <w:numPr>
+          <w:ilvl w:val="0"/>
+          <w:numId w:val="1"/>
+        </w:numPr>
+      </w:pPr>
       <w:r>
         <w:t>One</w:t>
-      </w:r>
-    </w:p>
-    <w:pPr>
-      <w:pStyle w:val="ListParagraph"/>
-      <w:numPr>
-        <w:ilvl w:val="0"/>
-        <w:numId w:val="1"/>
-      </w:numPr>
-    </w:pPr>
-    <w:p>
-      <w:r>
-        <w:t>Two</w:t>
-      </w:r>
-    </w:p>
-    <w:pPr>
-      <w:pStyle w:val="ListParagraph"/>
-      <w:numPr>
-        <w:ilvl w:val="0"/>
-        <w:numId w:val="1"/>
-      </w:numPr>
-    </w:pPr>
-    <w:p>
-      <w:r>
-        <w:t>Three</w:t>
-      </w:r>
-    </w:p>
-    <w:pPr>
-      <w:pStyle w:val="ListParagraph"/>
-      <w:numPr>
-        <w:ilvl w:val="0"/>
-        <w:numId w:val="1"/>
-      </w:numPr>
-    </w:pPr>
-    <w:p>
-      <w:r>
-        <w:t>This is an unordered list:</w:t>
       </w:r>
     </w:p>
     <w:p>
+      <w:pPr>
+        <w:pStyle w:val="ListParagraph"/>
+        <w:numPr>
+          <w:ilvl w:val="0"/>
+          <w:numId w:val="1"/>
+        </w:numPr>
+      </w:pPr>
+      <w:r>
+        <w:t>Two</w:t>
+      </w:r>
+    </w:p>
+    <w:p>
+      <w:pPr>
+        <w:pStyle w:val="ListParagraph"/>
+        <w:numPr>
+          <w:ilvl w:val="0"/>
+          <w:numId w:val="1"/>
+        </w:numPr>
+      </w:pPr>
+      <w:r>
+        <w:t>Three</w:t>
+      </w:r>
+    </w:p>
+    <w:p>
+      <w:r>
+        <w:t>This is an unordered list:</w:t>
+      </w:r>
+    </w:p>
+    <w:p>
+      <w:pPr>
+        <w:pStyle w:val="ListParagraph"/>
+        <w:numPr>
+          <w:ilvl w:val="0"/>
+          <w:numId w:val="2"/>
+        </w:numPr>
+      </w:pPr>
       <w:r>
         <w:t>Apple</w:t>
       </w:r>
     </w:p>
-    <w:pPr>
-      <w:pStyle w:val="ListParagraph"/>
-      <w:numPr>
-        <w:ilvl w:val="0"/>
-        <w:numId w:val="2"/>
-      </w:numPr>
-    </w:pPr>
     <w:p>
+      <w:pPr>
+        <w:pStyle w:val="ListParagraph"/>
+        <w:numPr>
+          <w:ilvl w:val="1"/>
+          <w:numId w:val="2"/>
+        </w:numPr>
+      </w:pPr>
       <w:r>
         <w:t>Macintosh</w:t>
       </w:r>
     </w:p>
-    <w:pPr>
-      <w:pStyle w:val="ListParagraph"/>
-      <w:numPr>
-        <w:ilvl w:val="1"/>
-        <w:numId w:val="2"/>
-      </w:numPr>
-    </w:pPr>
     <w:p>
+      <w:pPr>
+        <w:pStyle w:val="ListParagraph"/>
+        <w:numPr>
+          <w:ilvl w:val="1"/>
+          <w:numId w:val="2"/>
+        </w:numPr>
+      </w:pPr>
       <w:r>
         <w:t>Jonagold</w:t>
       </w:r>
     </w:p>
-    <w:pPr>
-      <w:pStyle w:val="ListParagraph"/>
-      <w:numPr>
-        <w:ilvl w:val="1"/>
-        <w:numId w:val="2"/>
-      </w:numPr>
-    </w:pPr>
     <w:p>
+      <w:pPr>
+        <w:pStyle w:val="ListParagraph"/>
+        <w:numPr>
+          <w:ilvl w:val="0"/>
+          <w:numId w:val="2"/>
+        </w:numPr>
+      </w:pPr>
       <w:r>
         <w:t>Banana</w:t>
       </w:r>
     </w:p>
-    <w:pPr>
-      <w:pStyle w:val="ListParagraph"/>
-      <w:numPr>
-        <w:ilvl w:val="0"/>
-        <w:numId w:val="2"/>
-      </w:numPr>
-    </w:pPr>
     <w:p>
+      <w:pPr>
+        <w:pStyle w:val="ListParagraph"/>
+        <w:numPr>
+          <w:ilvl w:val="0"/>
+          <w:numId w:val="2"/>
+        </w:numPr>
+      </w:pPr>
       <w:r>
         <w:t>Orange</w:t>
       </w:r>
     </w:p>
-    <w:pPr>
-      <w:pStyle w:val="ListParagraph"/>
-      <w:numPr>
-        <w:ilvl w:val="0"/>
-        <w:numId w:val="2"/>
-      </w:numPr>
-    </w:pPr>
     <w:p>
       <w:r>
         <w:t>A table follows:</w:t>
@@ -511,19 +511,29 @@
         <w:br w:type="page"/>
       </w:r>
     </w:p>
-    <w:pPr>
-      <w:sectPr>
-        <w:headerReference w:type="default" r:id="rId10"/>
-        <w:footerReference w:type="default" r:id="rId11"/>
-        <w:type w:val="continuous"/>
-        <w:pgSz w:w="12240" w:h="15840"/>
-        <w:pgMar w:top="1440" w:right="1440" w:bottom="1440" w:left="1440" w:header="720" w:footer="720" w:gutter="0"/>
-        <w:cols w:space="720"/>
-        <w:docGrid w:linePitch="360"/>
-      </w:sectPr>
-    </w:pPr>
-    <w:p/>
     <w:p>
+      <w:pPr>
+        <w:sectPr>
+          <w:headerReference w:type="default" r:id="rId10"/>
+          <w:footerReference w:type="default" r:id="rId11"/>
+          <w:type w:val="continuous"/>
+          <w:pgSz w:w="12240" w:h="15840"/>
+          <w:pgMar w:top="1440" w:right="1440" w:bottom="1440" w:left="1440" w:header="720" w:footer="720" w:gutter="0"/>
+          <w:cols w:space="720"/>
+          <w:docGrid w:linePitch="360"/>
+        </w:sectPr>
+      </w:pPr>
+    </w:p>
+    <w:p>
+      <w:pPr>
+        <w:sectPr>
+          <w:type w:val="continuous"/>
+          <w:pgSz w:w="12240" w:h="15840"/>
+          <w:pgMar w:top="1440" w:right="1440" w:bottom="1440" w:left="1440" w:header="720" w:footer="720" w:gutter="0"/>
+          <w:cols w:num="2" w:space="720"/>
+          <w:docGrid w:linePitch="360"/>
+        </w:sectPr>
+      </w:pPr>
       <w:r>
         <w:lastRenderedPageBreak/>
         <w:t xml:space="preserve">This text is in two columns.  </w:t>
@@ -542,15 +552,6 @@
         <w:t xml:space="preserve">sapien ut velit. In hac habitasse platea dictumst. Curabitur semper augue vel arcu. Vestibulum ullamcorper, turpis sed eleifend facilisis, libero metus tincidunt quam, nec dignissim justo erat a ligula. Cras sit amet felis eu nisl ultricies imperdiet. </w:t>
       </w:r>
     </w:p>
-    <w:pPr>
-      <w:sectPr>
-        <w:type w:val="continuous"/>
-        <w:pgSz w:w="12240" w:h="15840"/>
-        <w:pgMar w:top="1440" w:right="1440" w:bottom="1440" w:left="1440" w:header="720" w:footer="720" w:gutter="0"/>
-        <w:cols w:num="2" w:space="720"/>
-        <w:docGrid w:linePitch="360"/>
-      </w:sectPr>
-    </w:pPr>
     <w:p/>
     <w:p>
       <w:r>
@@ -685,6 +686,13 @@
             <w:hideMark/>
           </w:tcPr>
           <w:p>
+            <w:pPr>
+              <w:spacing w:after="0" w:line="240" w:lineRule="auto"/>
+              <w:rPr>
+                <w:rFonts w:ascii="Calibri" w:eastAsia="Times New Roman" w:hAnsi="Calibri" w:cs="Times New Roman"/>
+                <w:color w:val="000000"/>
+              </w:rPr>
+            </w:pPr>
             <w:r>
               <w:rPr>
                 <w:rFonts w:ascii="Calibri" w:eastAsia="Times New Roman" w:hAnsi="Calibri" w:cs="Times New Roman"/>
@@ -693,13 +701,6 @@
               <w:t>A1</w:t>
             </w:r>
           </w:p>
-          <w:pPr>
-            <w:spacing w:after="0" w:line="240" w:lineRule="auto"/>
-            <w:rPr>
-              <w:rFonts w:ascii="Calibri" w:eastAsia="Times New Roman" w:hAnsi="Calibri" w:cs="Times New Roman"/>
-              <w:color w:val="000000"/>
-            </w:rPr>
-          </w:pPr>
         </w:tc>
         <w:tc>
           <w:tcPr>
@@ -715,14 +716,15 @@
             <w:vAlign w:val="bottom"/>
             <w:hideMark/>
           </w:tcPr>
-          <w:pPr>
-            <w:spacing w:after="0" w:line="240" w:lineRule="auto"/>
-            <w:rPr>
-              <w:rFonts w:ascii="Calibri" w:eastAsia="Times New Roman" w:hAnsi="Calibri" w:cs="Times New Roman"/>
-              <w:color w:val="000000"/>
-            </w:rPr>
-          </w:pPr>
-          <w:p/>
+          <w:p>
+            <w:pPr>
+              <w:spacing w:after="0" w:line="240" w:lineRule="auto"/>
+              <w:rPr>
+                <w:rFonts w:ascii="Calibri" w:eastAsia="Times New Roman" w:hAnsi="Calibri" w:cs="Times New Roman"/>
+                <w:color w:val="000000"/>
+              </w:rPr>
+            </w:pPr>
+          </w:p>
         </w:tc>
         <w:tc>
           <w:tcPr>
@@ -738,14 +740,15 @@
             <w:vAlign w:val="bottom"/>
             <w:hideMark/>
           </w:tcPr>
-          <w:pPr>
-            <w:spacing w:after="0" w:line="240" w:lineRule="auto"/>
-            <w:rPr>
-              <w:rFonts w:ascii="Calibri" w:eastAsia="Times New Roman" w:hAnsi="Calibri" w:cs="Times New Roman"/>
-              <w:color w:val="000000"/>
-            </w:rPr>
-          </w:pPr>
-          <w:p/>
+          <w:p>
+            <w:pPr>
+              <w:spacing w:after="0" w:line="240" w:lineRule="auto"/>
+              <w:rPr>
+                <w:rFonts w:ascii="Calibri" w:eastAsia="Times New Roman" w:hAnsi="Calibri" w:cs="Times New Roman"/>
+                <w:color w:val="000000"/>
+              </w:rPr>
+            </w:pPr>
+          </w:p>
         </w:tc>
       </w:tr>
       <w:tr>
@@ -767,6 +770,13 @@
             <w:hideMark/>
           </w:tcPr>
           <w:p>
+            <w:pPr>
+              <w:spacing w:after="0" w:line="240" w:lineRule="auto"/>
+              <w:rPr>
+                <w:rFonts w:ascii="Calibri" w:eastAsia="Times New Roman" w:hAnsi="Calibri" w:cs="Times New Roman"/>
+                <w:color w:val="000000"/>
+              </w:rPr>
+            </w:pPr>
             <w:r>
               <w:rPr>
                 <w:rFonts w:ascii="Calibri" w:eastAsia="Times New Roman" w:hAnsi="Calibri" w:cs="Times New Roman"/>
@@ -775,13 +785,6 @@
               <w:t>A2</w:t>
             </w:r>
           </w:p>
-          <w:pPr>
-            <w:spacing w:after="0" w:line="240" w:lineRule="auto"/>
-            <w:rPr>
-              <w:rFonts w:ascii="Calibri" w:eastAsia="Times New Roman" w:hAnsi="Calibri" w:cs="Times New Roman"/>
-              <w:color w:val="000000"/>
-            </w:rPr>
-          </w:pPr>
         </w:tc>
         <w:tc>
           <w:tcPr>
@@ -797,14 +800,15 @@
             <w:vAlign w:val="bottom"/>
             <w:hideMark/>
           </w:tcPr>
-          <w:pPr>
-            <w:spacing w:after="0" w:line="240" w:lineRule="auto"/>
-            <w:rPr>
-              <w:rFonts w:ascii="Calibri" w:eastAsia="Times New Roman" w:hAnsi="Calibri" w:cs="Times New Roman"/>
-              <w:color w:val="000000"/>
-            </w:rPr>
-          </w:pPr>
-          <w:p/>
+          <w:p>
+            <w:pPr>
+              <w:spacing w:after="0" w:line="240" w:lineRule="auto"/>
+              <w:rPr>
+                <w:rFonts w:ascii="Calibri" w:eastAsia="Times New Roman" w:hAnsi="Calibri" w:cs="Times New Roman"/>
+                <w:color w:val="000000"/>
+              </w:rPr>
+            </w:pPr>
+          </w:p>
         </w:tc>
         <w:tc>
           <w:tcPr>
@@ -820,14 +824,15 @@
             <w:vAlign w:val="bottom"/>
             <w:hideMark/>
           </w:tcPr>
-          <w:pPr>
-            <w:spacing w:after="0" w:line="240" w:lineRule="auto"/>
-            <w:rPr>
-              <w:rFonts w:ascii="Calibri" w:eastAsia="Times New Roman" w:hAnsi="Calibri" w:cs="Times New Roman"/>
-              <w:color w:val="000000"/>
-            </w:rPr>
-          </w:pPr>
-          <w:p/>
+          <w:p>
+            <w:pPr>
+              <w:spacing w:after="0" w:line="240" w:lineRule="auto"/>
+              <w:rPr>
+                <w:rFonts w:ascii="Calibri" w:eastAsia="Times New Roman" w:hAnsi="Calibri" w:cs="Times New Roman"/>
+                <w:color w:val="000000"/>
+              </w:rPr>
+            </w:pPr>
+          </w:p>
         </w:tc>
       </w:tr>
       <w:tr>
@@ -851,6 +856,14 @@
             <w:hideMark/>
           </w:tcPr>
           <w:p>
+            <w:pPr>
+              <w:spacing w:after="0" w:line="240" w:lineRule="auto"/>
+              <w:jc w:val="right"/>
+              <w:rPr>
+                <w:rFonts w:ascii="Calibri" w:eastAsia="Times New Roman" w:hAnsi="Calibri" w:cs="Times New Roman"/>
+                <w:color w:val="000000"/>
+              </w:rPr>
+            </w:pPr>
             <w:r>
               <w:rPr>
                 <w:rFonts w:ascii="Calibri" w:eastAsia="Times New Roman" w:hAnsi="Calibri" w:cs="Times New Roman"/>
@@ -859,14 +872,6 @@
               <w:t>50</w:t>
             </w:r>
           </w:p>
-          <w:pPr>
-            <w:spacing w:after="0" w:line="240" w:lineRule="auto"/>
-            <w:jc w:val="right"/>
-            <w:rPr>
-              <w:rFonts w:ascii="Calibri" w:eastAsia="Times New Roman" w:hAnsi="Calibri" w:cs="Times New Roman"/>
-              <w:color w:val="000000"/>
-            </w:rPr>
-          </w:pPr>
         </w:tc>
         <w:tc>
           <w:tcPr>
@@ -882,14 +887,15 @@
             <w:vAlign w:val="bottom"/>
             <w:hideMark/>
           </w:tcPr>
-          <w:pPr>
-            <w:spacing w:after="0" w:line="240" w:lineRule="auto"/>
-            <w:rPr>
-              <w:rFonts w:ascii="Calibri" w:eastAsia="Times New Roman" w:hAnsi="Calibri" w:cs="Times New Roman"/>
-              <w:color w:val="000000"/>
-            </w:rPr>
-          </w:pPr>
-          <w:p/>
+          <w:p>
+            <w:pPr>
+              <w:spacing w:after="0" w:line="240" w:lineRule="auto"/>
+              <w:rPr>
+                <w:rFonts w:ascii="Calibri" w:eastAsia="Times New Roman" w:hAnsi="Calibri" w:cs="Times New Roman"/>
+                <w:color w:val="000000"/>
+              </w:rPr>
+            </w:pPr>
+          </w:p>
         </w:tc>
       </w:tr>
       <w:tr>
@@ -913,6 +919,14 @@
             <w:hideMark/>
           </w:tcPr>
           <w:p>
+            <w:pPr>
+              <w:spacing w:after="0" w:line="240" w:lineRule="auto"/>
+              <w:jc w:val="right"/>
+              <w:rPr>
+                <w:rFonts w:ascii="Calibri" w:eastAsia="Times New Roman" w:hAnsi="Calibri" w:cs="Times New Roman"/>
+                <w:color w:val="000000"/>
+              </w:rPr>
+            </w:pPr>
             <w:r>
               <w:rPr>
                 <w:rFonts w:ascii="Calibri" w:eastAsia="Times New Roman" w:hAnsi="Calibri" w:cs="Times New Roman"/>
@@ -921,14 +935,6 @@
               <w:t>1/21/2008 12:12</w:t>
             </w:r>
           </w:p>
-          <w:pPr>
-            <w:spacing w:after="0" w:line="240" w:lineRule="auto"/>
-            <w:jc w:val="right"/>
-            <w:rPr>
-              <w:rFonts w:ascii="Calibri" w:eastAsia="Times New Roman" w:hAnsi="Calibri" w:cs="Times New Roman"/>
-              <w:color w:val="000000"/>
-            </w:rPr>
-          </w:pPr>
         </w:tc>
         <w:tc>
           <w:tcPr>
@@ -944,14 +950,15 @@
             <w:vAlign w:val="bottom"/>
             <w:hideMark/>
           </w:tcPr>
-          <w:pPr>
-            <w:spacing w:after="0" w:line="240" w:lineRule="auto"/>
-            <w:rPr>
-              <w:rFonts w:ascii="Calibri" w:eastAsia="Times New Roman" w:hAnsi="Calibri" w:cs="Times New Roman"/>
-              <w:color w:val="000000"/>
-            </w:rPr>
-          </w:pPr>
-          <w:p/>
+          <w:p>
+            <w:pPr>
+              <w:spacing w:after="0" w:line="240" w:lineRule="auto"/>
+              <w:rPr>
+                <w:rFonts w:ascii="Calibri" w:eastAsia="Times New Roman" w:hAnsi="Calibri" w:cs="Times New Roman"/>
+                <w:color w:val="000000"/>
+              </w:rPr>
+            </w:pPr>
+          </w:p>
         </w:tc>
       </w:tr>
       <w:tr>
@@ -975,6 +982,14 @@
             <w:hideMark/>
           </w:tcPr>
           <w:p>
+            <w:pPr>
+              <w:spacing w:after="0" w:line="240" w:lineRule="auto"/>
+              <w:jc w:val="right"/>
+              <w:rPr>
+                <w:rFonts w:ascii="Calibri" w:eastAsia="Times New Roman" w:hAnsi="Calibri" w:cs="Times New Roman"/>
+                <w:color w:val="000000"/>
+              </w:rPr>
+            </w:pPr>
             <w:r>
               <w:rPr>
                 <w:rFonts w:ascii="Calibri" w:eastAsia="Times New Roman" w:hAnsi="Calibri" w:cs="Times New Roman"/>
@@ -983,14 +998,6 @@
               <w:t>1</w:t>
             </w:r>
           </w:p>
-          <w:pPr>
-            <w:spacing w:after="0" w:line="240" w:lineRule="auto"/>
-            <w:jc w:val="right"/>
-            <w:rPr>
-              <w:rFonts w:ascii="Calibri" w:eastAsia="Times New Roman" w:hAnsi="Calibri" w:cs="Times New Roman"/>
-              <w:color w:val="000000"/>
-            </w:rPr>
-          </w:pPr>
         </w:tc>
         <w:tc>
           <w:tcPr>
@@ -1006,14 +1013,15 @@
             <w:vAlign w:val="bottom"/>
             <w:hideMark/>
           </w:tcPr>
-          <w:pPr>
-            <w:spacing w:after="0" w:line="240" w:lineRule="auto"/>
-            <w:rPr>
-              <w:rFonts w:ascii="Calibri" w:eastAsia="Times New Roman" w:hAnsi="Calibri" w:cs="Times New Roman"/>
-              <w:color w:val="000000"/>
-            </w:rPr>
-          </w:pPr>
-          <w:p/>
+          <w:p>
+            <w:pPr>
+              <w:spacing w:after="0" w:line="240" w:lineRule="auto"/>
+              <w:rPr>
+                <w:rFonts w:ascii="Calibri" w:eastAsia="Times New Roman" w:hAnsi="Calibri" w:cs="Times New Roman"/>
+                <w:color w:val="000000"/>
+              </w:rPr>
+            </w:pPr>
+          </w:p>
         </w:tc>
       </w:tr>
       <w:tr>
@@ -1037,6 +1045,14 @@
             <w:hideMark/>
           </w:tcPr>
           <w:p>
+            <w:pPr>
+              <w:spacing w:after="0" w:line="240" w:lineRule="auto"/>
+              <w:jc w:val="right"/>
+              <w:rPr>
+                <w:rFonts w:ascii="Calibri" w:eastAsia="Times New Roman" w:hAnsi="Calibri" w:cs="Times New Roman"/>
+                <w:color w:val="000000"/>
+              </w:rPr>
+            </w:pPr>
             <w:r>
               <w:rPr>
                 <w:rFonts w:ascii="Calibri" w:eastAsia="Times New Roman" w:hAnsi="Calibri" w:cs="Times New Roman"/>
@@ -1045,14 +1061,6 @@
               <w:t>2</w:t>
             </w:r>
           </w:p>
-          <w:pPr>
-            <w:spacing w:after="0" w:line="240" w:lineRule="auto"/>
-            <w:jc w:val="right"/>
-            <w:rPr>
-              <w:rFonts w:ascii="Calibri" w:eastAsia="Times New Roman" w:hAnsi="Calibri" w:cs="Times New Roman"/>
-              <w:color w:val="000000"/>
-            </w:rPr>
-          </w:pPr>
         </w:tc>
         <w:tc>
           <w:tcPr>
@@ -1068,14 +1076,15 @@
             <w:vAlign w:val="bottom"/>
             <w:hideMark/>
           </w:tcPr>
-          <w:pPr>
-            <w:spacing w:after="0" w:line="240" w:lineRule="auto"/>
-            <w:rPr>
-              <w:rFonts w:ascii="Calibri" w:eastAsia="Times New Roman" w:hAnsi="Calibri" w:cs="Times New Roman"/>
-              <w:color w:val="000000"/>
-            </w:rPr>
-          </w:pPr>
-          <w:p/>
+          <w:p>
+            <w:pPr>
+              <w:spacing w:after="0" w:line="240" w:lineRule="auto"/>
+              <w:rPr>
+                <w:rFonts w:ascii="Calibri" w:eastAsia="Times New Roman" w:hAnsi="Calibri" w:cs="Times New Roman"/>
+                <w:color w:val="000000"/>
+              </w:rPr>
+            </w:pPr>
+          </w:p>
         </w:tc>
       </w:tr>
       <w:tr>
@@ -1097,6 +1106,14 @@
             <w:hideMark/>
           </w:tcPr>
           <w:p>
+            <w:pPr>
+              <w:spacing w:after="0" w:line="240" w:lineRule="auto"/>
+              <w:jc w:val="right"/>
+              <w:rPr>
+                <w:rFonts w:ascii="Calibri" w:eastAsia="Times New Roman" w:hAnsi="Calibri" w:cs="Times New Roman"/>
+                <w:color w:val="000000"/>
+              </w:rPr>
+            </w:pPr>
             <w:r>
               <w:rPr>
                 <w:rFonts w:ascii="Calibri" w:eastAsia="Times New Roman" w:hAnsi="Calibri" w:cs="Times New Roman"/>
@@ -1105,14 +1122,6 @@
               <w:t>3</w:t>
             </w:r>
           </w:p>
-          <w:pPr>
-            <w:spacing w:after="0" w:line="240" w:lineRule="auto"/>
-            <w:jc w:val="right"/>
-            <w:rPr>
-              <w:rFonts w:ascii="Calibri" w:eastAsia="Times New Roman" w:hAnsi="Calibri" w:cs="Times New Roman"/>
-              <w:color w:val="000000"/>
-            </w:rPr>
-          </w:pPr>
         </w:tc>
         <w:tc>
           <w:tcPr>
@@ -1128,14 +1137,15 @@
             <w:vAlign w:val="bottom"/>
             <w:hideMark/>
           </w:tcPr>
-          <w:pPr>
-            <w:spacing w:after="0" w:line="240" w:lineRule="auto"/>
-            <w:rPr>
-              <w:rFonts w:ascii="Calibri" w:eastAsia="Times New Roman" w:hAnsi="Calibri" w:cs="Times New Roman"/>
-              <w:color w:val="000000"/>
-            </w:rPr>
-          </w:pPr>
-          <w:p/>
+          <w:p>
+            <w:pPr>
+              <w:spacing w:after="0" w:line="240" w:lineRule="auto"/>
+              <w:rPr>
+                <w:rFonts w:ascii="Calibri" w:eastAsia="Times New Roman" w:hAnsi="Calibri" w:cs="Times New Roman"/>
+                <w:color w:val="000000"/>
+              </w:rPr>
+            </w:pPr>
+          </w:p>
         </w:tc>
         <w:tc>
           <w:tcPr>
@@ -1151,14 +1161,15 @@
             <w:vAlign w:val="bottom"/>
             <w:hideMark/>
           </w:tcPr>
-          <w:pPr>
-            <w:spacing w:after="0" w:line="240" w:lineRule="auto"/>
-            <w:rPr>
-              <w:rFonts w:ascii="Calibri" w:eastAsia="Times New Roman" w:hAnsi="Calibri" w:cs="Times New Roman"/>
-              <w:color w:val="000000"/>
-            </w:rPr>
-          </w:pPr>
-          <w:p/>
+          <w:p>
+            <w:pPr>
+              <w:spacing w:after="0" w:line="240" w:lineRule="auto"/>
+              <w:rPr>
+                <w:rFonts w:ascii="Calibri" w:eastAsia="Times New Roman" w:hAnsi="Calibri" w:cs="Times New Roman"/>
+                <w:color w:val="000000"/>
+              </w:rPr>
+            </w:pPr>
+          </w:p>
         </w:tc>
       </w:tr>
       <w:tr>
@@ -1180,6 +1191,13 @@
             <w:hideMark/>
           </w:tcPr>
           <w:p>
+            <w:pPr>
+              <w:spacing w:after="0" w:line="240" w:lineRule="auto"/>
+              <w:rPr>
+                <w:rFonts w:ascii="Calibri" w:eastAsia="Times New Roman" w:hAnsi="Calibri" w:cs="Times New Roman"/>
+                <w:color w:val="000000"/>
+              </w:rPr>
+            </w:pPr>
             <w:r>
               <w:rPr>
                 <w:rFonts w:ascii="Calibri" w:eastAsia="Times New Roman" w:hAnsi="Calibri" w:cs="Times New Roman"/>
@@ -1241,25 +1259,27 @@
                   <w:vAlign w:val="bottom"/>
                   <w:hideMark/>
                 </w:tcPr>
-                <w:pPr>
-                  <w:spacing w:after="0" w:line="240" w:lineRule="auto"/>
-                  <w:rPr>
-                    <w:rFonts w:ascii="Calibri" w:eastAsia="Times New Roman" w:hAnsi="Calibri" w:cs="Times New Roman"/>
-                    <w:color w:val="000000"/>
-                  </w:rPr>
-                </w:pPr>
-                <w:p/>
+                <w:p>
+                  <w:pPr>
+                    <w:spacing w:after="0" w:line="240" w:lineRule="auto"/>
+                    <w:rPr>
+                      <w:rFonts w:ascii="Calibri" w:eastAsia="Times New Roman" w:hAnsi="Calibri" w:cs="Times New Roman"/>
+                      <w:color w:val="000000"/>
+                    </w:rPr>
+                  </w:pPr>
+                </w:p>
               </w:tc>
             </w:tr>
           </w:tbl>
-          <w:pPr>
-            <w:spacing w:after="0" w:line="240" w:lineRule="auto"/>
-            <w:rPr>
-              <w:rFonts w:ascii="Calibri" w:eastAsia="Times New Roman" w:hAnsi="Calibri" w:cs="Times New Roman"/>
-              <w:color w:val="000000"/>
-            </w:rPr>
-          </w:pPr>
-          <w:p/>
+          <w:p>
+            <w:pPr>
+              <w:spacing w:after="0" w:line="240" w:lineRule="auto"/>
+              <w:rPr>
+                <w:rFonts w:ascii="Calibri" w:eastAsia="Times New Roman" w:hAnsi="Calibri" w:cs="Times New Roman"/>
+                <w:color w:val="000000"/>
+              </w:rPr>
+            </w:pPr>
+          </w:p>
         </w:tc>
         <w:tc>
           <w:tcPr>
@@ -1275,14 +1295,15 @@
             <w:vAlign w:val="bottom"/>
             <w:hideMark/>
           </w:tcPr>
-          <w:pPr>
-            <w:spacing w:after="0" w:line="240" w:lineRule="auto"/>
-            <w:rPr>
-              <w:rFonts w:ascii="Calibri" w:eastAsia="Times New Roman" w:hAnsi="Calibri" w:cs="Times New Roman"/>
-              <w:color w:val="000000"/>
-            </w:rPr>
-          </w:pPr>
-          <w:p/>
+          <w:p>
+            <w:pPr>
+              <w:spacing w:after="0" w:line="240" w:lineRule="auto"/>
+              <w:rPr>
+                <w:rFonts w:ascii="Calibri" w:eastAsia="Times New Roman" w:hAnsi="Calibri" w:cs="Times New Roman"/>
+                <w:color w:val="000000"/>
+              </w:rPr>
+            </w:pPr>
+          </w:p>
         </w:tc>
         <w:tc>
           <w:tcPr>
@@ -1298,14 +1319,15 @@
             <w:vAlign w:val="bottom"/>
             <w:hideMark/>
           </w:tcPr>
-          <w:pPr>
-            <w:spacing w:after="0" w:line="240" w:lineRule="auto"/>
-            <w:rPr>
-              <w:rFonts w:ascii="Calibri" w:eastAsia="Times New Roman" w:hAnsi="Calibri" w:cs="Times New Roman"/>
-              <w:color w:val="000000"/>
-            </w:rPr>
-          </w:pPr>
-          <w:p/>
+          <w:p>
+            <w:pPr>
+              <w:spacing w:after="0" w:line="240" w:lineRule="auto"/>
+              <w:rPr>
+                <w:rFonts w:ascii="Calibri" w:eastAsia="Times New Roman" w:hAnsi="Calibri" w:cs="Times New Roman"/>
+                <w:color w:val="000000"/>
+              </w:rPr>
+            </w:pPr>
+          </w:p>
         </w:tc>
       </w:tr>
       <w:tr>
@@ -1326,14 +1348,15 @@
             <w:vAlign w:val="bottom"/>
             <w:hideMark/>
           </w:tcPr>
-          <w:pPr>
-            <w:spacing w:after="0" w:line="240" w:lineRule="auto"/>
-            <w:rPr>
-              <w:rFonts w:ascii="Calibri" w:eastAsia="Times New Roman" w:hAnsi="Calibri" w:cs="Times New Roman"/>
-              <w:color w:val="000000"/>
-            </w:rPr>
-          </w:pPr>
-          <w:p/>
+          <w:p>
+            <w:pPr>
+              <w:spacing w:after="0" w:line="240" w:lineRule="auto"/>
+              <w:rPr>
+                <w:rFonts w:ascii="Calibri" w:eastAsia="Times New Roman" w:hAnsi="Calibri" w:cs="Times New Roman"/>
+                <w:color w:val="000000"/>
+              </w:rPr>
+            </w:pPr>
+          </w:p>
         </w:tc>
         <w:tc>
           <w:tcPr>
@@ -1349,14 +1372,15 @@
             <w:vAlign w:val="bottom"/>
             <w:hideMark/>
           </w:tcPr>
-          <w:pPr>
-            <w:spacing w:after="0" w:line="240" w:lineRule="auto"/>
-            <w:rPr>
-              <w:rFonts w:ascii="Calibri" w:eastAsia="Times New Roman" w:hAnsi="Calibri" w:cs="Times New Roman"/>
-              <w:color w:val="000000"/>
-            </w:rPr>
-          </w:pPr>
-          <w:p/>
+          <w:p>
+            <w:pPr>
+              <w:spacing w:after="0" w:line="240" w:lineRule="auto"/>
+              <w:rPr>
+                <w:rFonts w:ascii="Calibri" w:eastAsia="Times New Roman" w:hAnsi="Calibri" w:cs="Times New Roman"/>
+                <w:color w:val="000000"/>
+              </w:rPr>
+            </w:pPr>
+          </w:p>
         </w:tc>
         <w:tc>
           <w:tcPr>
@@ -1372,14 +1396,15 @@
             <w:vAlign w:val="bottom"/>
             <w:hideMark/>
           </w:tcPr>
-          <w:pPr>
-            <w:spacing w:after="0" w:line="240" w:lineRule="auto"/>
-            <w:rPr>
-              <w:rFonts w:ascii="Calibri" w:eastAsia="Times New Roman" w:hAnsi="Calibri" w:cs="Times New Roman"/>
-              <w:color w:val="000000"/>
-            </w:rPr>
-          </w:pPr>
-          <w:p/>
+          <w:p>
+            <w:pPr>
+              <w:spacing w:after="0" w:line="240" w:lineRule="auto"/>
+              <w:rPr>
+                <w:rFonts w:ascii="Calibri" w:eastAsia="Times New Roman" w:hAnsi="Calibri" w:cs="Times New Roman"/>
+                <w:color w:val="000000"/>
+              </w:rPr>
+            </w:pPr>
+          </w:p>
         </w:tc>
       </w:tr>
       <w:tr>
@@ -1400,14 +1425,15 @@
             <w:vAlign w:val="bottom"/>
             <w:hideMark/>
           </w:tcPr>
-          <w:pPr>
-            <w:spacing w:after="0" w:line="240" w:lineRule="auto"/>
-            <w:rPr>
-              <w:rFonts w:ascii="Calibri" w:eastAsia="Times New Roman" w:hAnsi="Calibri" w:cs="Times New Roman"/>
-              <w:color w:val="000000"/>
-            </w:rPr>
-          </w:pPr>
-          <w:p/>
+          <w:p>
+            <w:pPr>
+              <w:spacing w:after="0" w:line="240" w:lineRule="auto"/>
+              <w:rPr>
+                <w:rFonts w:ascii="Calibri" w:eastAsia="Times New Roman" w:hAnsi="Calibri" w:cs="Times New Roman"/>
+                <w:color w:val="000000"/>
+              </w:rPr>
+            </w:pPr>
+          </w:p>
         </w:tc>
         <w:tc>
           <w:tcPr>
@@ -1423,14 +1449,15 @@
             <w:vAlign w:val="bottom"/>
             <w:hideMark/>
           </w:tcPr>
-          <w:pPr>
-            <w:spacing w:after="0" w:line="240" w:lineRule="auto"/>
-            <w:rPr>
-              <w:rFonts w:ascii="Calibri" w:eastAsia="Times New Roman" w:hAnsi="Calibri" w:cs="Times New Roman"/>
-              <w:color w:val="000000"/>
-            </w:rPr>
-          </w:pPr>
-          <w:p/>
+          <w:p>
+            <w:pPr>
+              <w:spacing w:after="0" w:line="240" w:lineRule="auto"/>
+              <w:rPr>
+                <w:rFonts w:ascii="Calibri" w:eastAsia="Times New Roman" w:hAnsi="Calibri" w:cs="Times New Roman"/>
+                <w:color w:val="000000"/>
+              </w:rPr>
+            </w:pPr>
+          </w:p>
         </w:tc>
         <w:tc>
           <w:tcPr>
@@ -1446,14 +1473,15 @@
             <w:vAlign w:val="bottom"/>
             <w:hideMark/>
           </w:tcPr>
-          <w:pPr>
-            <w:spacing w:after="0" w:line="240" w:lineRule="auto"/>
-            <w:rPr>
-              <w:rFonts w:ascii="Calibri" w:eastAsia="Times New Roman" w:hAnsi="Calibri" w:cs="Times New Roman"/>
-              <w:color w:val="000000"/>
-            </w:rPr>
-          </w:pPr>
-          <w:p/>
+          <w:p>
+            <w:pPr>
+              <w:spacing w:after="0" w:line="240" w:lineRule="auto"/>
+              <w:rPr>
+                <w:rFonts w:ascii="Calibri" w:eastAsia="Times New Roman" w:hAnsi="Calibri" w:cs="Times New Roman"/>
+                <w:color w:val="000000"/>
+              </w:rPr>
+            </w:pPr>
+          </w:p>
         </w:tc>
       </w:tr>
       <w:tr>
@@ -1474,14 +1502,15 @@
             <w:vAlign w:val="bottom"/>
             <w:hideMark/>
           </w:tcPr>
-          <w:pPr>
-            <w:spacing w:after="0" w:line="240" w:lineRule="auto"/>
-            <w:rPr>
-              <w:rFonts w:ascii="Calibri" w:eastAsia="Times New Roman" w:hAnsi="Calibri" w:cs="Times New Roman"/>
-              <w:color w:val="000000"/>
-            </w:rPr>
-          </w:pPr>
-          <w:p/>
+          <w:p>
+            <w:pPr>
+              <w:spacing w:after="0" w:line="240" w:lineRule="auto"/>
+              <w:rPr>
+                <w:rFonts w:ascii="Calibri" w:eastAsia="Times New Roman" w:hAnsi="Calibri" w:cs="Times New Roman"/>
+                <w:color w:val="000000"/>
+              </w:rPr>
+            </w:pPr>
+          </w:p>
         </w:tc>
         <w:tc>
           <w:tcPr>
@@ -1497,14 +1526,15 @@
             <w:vAlign w:val="bottom"/>
             <w:hideMark/>
           </w:tcPr>
-          <w:pPr>
-            <w:spacing w:after="0" w:line="240" w:lineRule="auto"/>
-            <w:rPr>
-              <w:rFonts w:ascii="Calibri" w:eastAsia="Times New Roman" w:hAnsi="Calibri" w:cs="Times New Roman"/>
-              <w:color w:val="000000"/>
-            </w:rPr>
-          </w:pPr>
-          <w:p/>
+          <w:p>
+            <w:pPr>
+              <w:spacing w:after="0" w:line="240" w:lineRule="auto"/>
+              <w:rPr>
+                <w:rFonts w:ascii="Calibri" w:eastAsia="Times New Roman" w:hAnsi="Calibri" w:cs="Times New Roman"/>
+                <w:color w:val="000000"/>
+              </w:rPr>
+            </w:pPr>
+          </w:p>
         </w:tc>
         <w:tc>
           <w:tcPr>
@@ -1520,14 +1550,15 @@
             <w:vAlign w:val="bottom"/>
             <w:hideMark/>
           </w:tcPr>
-          <w:pPr>
-            <w:spacing w:after="0" w:line="240" w:lineRule="auto"/>
-            <w:rPr>
-              <w:rFonts w:ascii="Calibri" w:eastAsia="Times New Roman" w:hAnsi="Calibri" w:cs="Times New Roman"/>
-              <w:color w:val="000000"/>
-            </w:rPr>
-          </w:pPr>
-          <w:p/>
+          <w:p>
+            <w:pPr>
+              <w:spacing w:after="0" w:line="240" w:lineRule="auto"/>
+              <w:rPr>
+                <w:rFonts w:ascii="Calibri" w:eastAsia="Times New Roman" w:hAnsi="Calibri" w:cs="Times New Roman"/>
+                <w:color w:val="000000"/>
+              </w:rPr>
+            </w:pPr>
+          </w:p>
         </w:tc>
       </w:tr>
       <w:tr>
@@ -1548,14 +1579,15 @@
             <w:vAlign w:val="bottom"/>
             <w:hideMark/>
           </w:tcPr>
-          <w:pPr>
-            <w:spacing w:after="0" w:line="240" w:lineRule="auto"/>
-            <w:rPr>
-              <w:rFonts w:ascii="Calibri" w:eastAsia="Times New Roman" w:hAnsi="Calibri" w:cs="Times New Roman"/>
-              <w:color w:val="000000"/>
-            </w:rPr>
-          </w:pPr>
-          <w:p/>
+          <w:p>
+            <w:pPr>
+              <w:spacing w:after="0" w:line="240" w:lineRule="auto"/>
+              <w:rPr>
+                <w:rFonts w:ascii="Calibri" w:eastAsia="Times New Roman" w:hAnsi="Calibri" w:cs="Times New Roman"/>
+                <w:color w:val="000000"/>
+              </w:rPr>
+            </w:pPr>
+          </w:p>
         </w:tc>
         <w:tc>
           <w:tcPr>
@@ -1571,14 +1603,15 @@
             <w:vAlign w:val="bottom"/>
             <w:hideMark/>
           </w:tcPr>
-          <w:pPr>
-            <w:spacing w:after="0" w:line="240" w:lineRule="auto"/>
-            <w:rPr>
-              <w:rFonts w:ascii="Calibri" w:eastAsia="Times New Roman" w:hAnsi="Calibri" w:cs="Times New Roman"/>
-              <w:color w:val="000000"/>
-            </w:rPr>
-          </w:pPr>
-          <w:p/>
+          <w:p>
+            <w:pPr>
+              <w:spacing w:after="0" w:line="240" w:lineRule="auto"/>
+              <w:rPr>
+                <w:rFonts w:ascii="Calibri" w:eastAsia="Times New Roman" w:hAnsi="Calibri" w:cs="Times New Roman"/>
+                <w:color w:val="000000"/>
+              </w:rPr>
+            </w:pPr>
+          </w:p>
         </w:tc>
         <w:tc>
           <w:tcPr>
@@ -1594,14 +1627,15 @@
             <w:vAlign w:val="bottom"/>
             <w:hideMark/>
           </w:tcPr>
-          <w:pPr>
-            <w:spacing w:after="0" w:line="240" w:lineRule="auto"/>
-            <w:rPr>
-              <w:rFonts w:ascii="Calibri" w:eastAsia="Times New Roman" w:hAnsi="Calibri" w:cs="Times New Roman"/>
-              <w:color w:val="000000"/>
-            </w:rPr>
-          </w:pPr>
-          <w:p/>
+          <w:p>
+            <w:pPr>
+              <w:spacing w:after="0" w:line="240" w:lineRule="auto"/>
+              <w:rPr>
+                <w:rFonts w:ascii="Calibri" w:eastAsia="Times New Roman" w:hAnsi="Calibri" w:cs="Times New Roman"/>
+                <w:color w:val="000000"/>
+              </w:rPr>
+            </w:pPr>
+          </w:p>
         </w:tc>
       </w:tr>
       <w:tr>
@@ -1622,14 +1656,15 @@
             <w:vAlign w:val="bottom"/>
             <w:hideMark/>
           </w:tcPr>
-          <w:pPr>
-            <w:spacing w:after="0" w:line="240" w:lineRule="auto"/>
-            <w:rPr>
-              <w:rFonts w:ascii="Calibri" w:eastAsia="Times New Roman" w:hAnsi="Calibri" w:cs="Times New Roman"/>
-              <w:color w:val="000000"/>
-            </w:rPr>
-          </w:pPr>
-          <w:p/>
+          <w:p>
+            <w:pPr>
+              <w:spacing w:after="0" w:line="240" w:lineRule="auto"/>
+              <w:rPr>
+                <w:rFonts w:ascii="Calibri" w:eastAsia="Times New Roman" w:hAnsi="Calibri" w:cs="Times New Roman"/>
+                <w:color w:val="000000"/>
+              </w:rPr>
+            </w:pPr>
+          </w:p>
         </w:tc>
         <w:tc>
           <w:tcPr>
@@ -1645,14 +1680,15 @@
             <w:vAlign w:val="bottom"/>
             <w:hideMark/>
           </w:tcPr>
-          <w:pPr>
-            <w:spacing w:after="0" w:line="240" w:lineRule="auto"/>
-            <w:rPr>
-              <w:rFonts w:ascii="Calibri" w:eastAsia="Times New Roman" w:hAnsi="Calibri" w:cs="Times New Roman"/>
-              <w:color w:val="000000"/>
-            </w:rPr>
-          </w:pPr>
-          <w:p/>
+          <w:p>
+            <w:pPr>
+              <w:spacing w:after="0" w:line="240" w:lineRule="auto"/>
+              <w:rPr>
+                <w:rFonts w:ascii="Calibri" w:eastAsia="Times New Roman" w:hAnsi="Calibri" w:cs="Times New Roman"/>
+                <w:color w:val="000000"/>
+              </w:rPr>
+            </w:pPr>
+          </w:p>
         </w:tc>
         <w:tc>
           <w:tcPr>
@@ -1668,14 +1704,15 @@
             <w:vAlign w:val="bottom"/>
             <w:hideMark/>
           </w:tcPr>
-          <w:pPr>
-            <w:spacing w:after="0" w:line="240" w:lineRule="auto"/>
-            <w:rPr>
-              <w:rFonts w:ascii="Calibri" w:eastAsia="Times New Roman" w:hAnsi="Calibri" w:cs="Times New Roman"/>
-              <w:color w:val="000000"/>
-            </w:rPr>
-          </w:pPr>
-          <w:p/>
+          <w:p>
+            <w:pPr>
+              <w:spacing w:after="0" w:line="240" w:lineRule="auto"/>
+              <w:rPr>
+                <w:rFonts w:ascii="Calibri" w:eastAsia="Times New Roman" w:hAnsi="Calibri" w:cs="Times New Roman"/>
+                <w:color w:val="000000"/>
+              </w:rPr>
+            </w:pPr>
+          </w:p>
         </w:tc>
       </w:tr>
       <w:tr>
@@ -1696,14 +1733,15 @@
             <w:vAlign w:val="bottom"/>
             <w:hideMark/>
           </w:tcPr>
-          <w:pPr>
-            <w:spacing w:after="0" w:line="240" w:lineRule="auto"/>
-            <w:rPr>
-              <w:rFonts w:ascii="Calibri" w:eastAsia="Times New Roman" w:hAnsi="Calibri" w:cs="Times New Roman"/>
-              <w:color w:val="000000"/>
-            </w:rPr>
-          </w:pPr>
-          <w:p/>
+          <w:p>
+            <w:pPr>
+              <w:spacing w:after="0" w:line="240" w:lineRule="auto"/>
+              <w:rPr>
+                <w:rFonts w:ascii="Calibri" w:eastAsia="Times New Roman" w:hAnsi="Calibri" w:cs="Times New Roman"/>
+                <w:color w:val="000000"/>
+              </w:rPr>
+            </w:pPr>
+          </w:p>
         </w:tc>
         <w:tc>
           <w:tcPr>
@@ -1719,14 +1757,15 @@
             <w:vAlign w:val="bottom"/>
             <w:hideMark/>
           </w:tcPr>
-          <w:pPr>
-            <w:spacing w:after="0" w:line="240" w:lineRule="auto"/>
-            <w:rPr>
-              <w:rFonts w:ascii="Calibri" w:eastAsia="Times New Roman" w:hAnsi="Calibri" w:cs="Times New Roman"/>
-              <w:color w:val="000000"/>
-            </w:rPr>
-          </w:pPr>
-          <w:p/>
+          <w:p>
+            <w:pPr>
+              <w:spacing w:after="0" w:line="240" w:lineRule="auto"/>
+              <w:rPr>
+                <w:rFonts w:ascii="Calibri" w:eastAsia="Times New Roman" w:hAnsi="Calibri" w:cs="Times New Roman"/>
+                <w:color w:val="000000"/>
+              </w:rPr>
+            </w:pPr>
+          </w:p>
         </w:tc>
         <w:tc>
           <w:tcPr>
@@ -1742,14 +1781,15 @@
             <w:vAlign w:val="bottom"/>
             <w:hideMark/>
           </w:tcPr>
-          <w:pPr>
-            <w:spacing w:after="0" w:line="240" w:lineRule="auto"/>
-            <w:rPr>
-              <w:rFonts w:ascii="Calibri" w:eastAsia="Times New Roman" w:hAnsi="Calibri" w:cs="Times New Roman"/>
-              <w:color w:val="000000"/>
-            </w:rPr>
-          </w:pPr>
-          <w:p/>
+          <w:p>
+            <w:pPr>
+              <w:spacing w:after="0" w:line="240" w:lineRule="auto"/>
+              <w:rPr>
+                <w:rFonts w:ascii="Calibri" w:eastAsia="Times New Roman" w:hAnsi="Calibri" w:cs="Times New Roman"/>
+                <w:color w:val="000000"/>
+              </w:rPr>
+            </w:pPr>
+          </w:p>
         </w:tc>
       </w:tr>
       <w:tr>
@@ -1770,14 +1810,15 @@
             <w:vAlign w:val="bottom"/>
             <w:hideMark/>
           </w:tcPr>
-          <w:pPr>
-            <w:spacing w:after="0" w:line="240" w:lineRule="auto"/>
-            <w:rPr>
-              <w:rFonts w:ascii="Calibri" w:eastAsia="Times New Roman" w:hAnsi="Calibri" w:cs="Times New Roman"/>
-              <w:color w:val="000000"/>
-            </w:rPr>
-          </w:pPr>
-          <w:p/>
+          <w:p>
+            <w:pPr>
+              <w:spacing w:after="0" w:line="240" w:lineRule="auto"/>
+              <w:rPr>
+                <w:rFonts w:ascii="Calibri" w:eastAsia="Times New Roman" w:hAnsi="Calibri" w:cs="Times New Roman"/>
+                <w:color w:val="000000"/>
+              </w:rPr>
+            </w:pPr>
+          </w:p>
         </w:tc>
         <w:tc>
           <w:tcPr>
@@ -1793,14 +1834,15 @@
             <w:vAlign w:val="bottom"/>
             <w:hideMark/>
           </w:tcPr>
-          <w:pPr>
-            <w:spacing w:after="0" w:line="240" w:lineRule="auto"/>
-            <w:rPr>
-              <w:rFonts w:ascii="Calibri" w:eastAsia="Times New Roman" w:hAnsi="Calibri" w:cs="Times New Roman"/>
-              <w:color w:val="000000"/>
-            </w:rPr>
-          </w:pPr>
-          <w:p/>
+          <w:p>
+            <w:pPr>
+              <w:spacing w:after="0" w:line="240" w:lineRule="auto"/>
+              <w:rPr>
+                <w:rFonts w:ascii="Calibri" w:eastAsia="Times New Roman" w:hAnsi="Calibri" w:cs="Times New Roman"/>
+                <w:color w:val="000000"/>
+              </w:rPr>
+            </w:pPr>
+          </w:p>
         </w:tc>
         <w:tc>
           <w:tcPr>
@@ -1816,14 +1858,15 @@
             <w:vAlign w:val="bottom"/>
             <w:hideMark/>
           </w:tcPr>
-          <w:pPr>
-            <w:spacing w:after="0" w:line="240" w:lineRule="auto"/>
-            <w:rPr>
-              <w:rFonts w:ascii="Calibri" w:eastAsia="Times New Roman" w:hAnsi="Calibri" w:cs="Times New Roman"/>
-              <w:color w:val="000000"/>
-            </w:rPr>
-          </w:pPr>
-          <w:p/>
+          <w:p>
+            <w:pPr>
+              <w:spacing w:after="0" w:line="240" w:lineRule="auto"/>
+              <w:rPr>
+                <w:rFonts w:ascii="Calibri" w:eastAsia="Times New Roman" w:hAnsi="Calibri" w:cs="Times New Roman"/>
+                <w:color w:val="000000"/>
+              </w:rPr>
+            </w:pPr>
+          </w:p>
         </w:tc>
       </w:tr>
       <w:tr>
@@ -1844,14 +1887,15 @@
             <w:vAlign w:val="bottom"/>
             <w:hideMark/>
           </w:tcPr>
-          <w:pPr>
-            <w:spacing w:after="0" w:line="240" w:lineRule="auto"/>
-            <w:rPr>
-              <w:rFonts w:ascii="Calibri" w:eastAsia="Times New Roman" w:hAnsi="Calibri" w:cs="Times New Roman"/>
-              <w:color w:val="000000"/>
-            </w:rPr>
-          </w:pPr>
-          <w:p/>
+          <w:p>
+            <w:pPr>
+              <w:spacing w:after="0" w:line="240" w:lineRule="auto"/>
+              <w:rPr>
+                <w:rFonts w:ascii="Calibri" w:eastAsia="Times New Roman" w:hAnsi="Calibri" w:cs="Times New Roman"/>
+                <w:color w:val="000000"/>
+              </w:rPr>
+            </w:pPr>
+          </w:p>
         </w:tc>
         <w:tc>
           <w:tcPr>
@@ -1867,14 +1911,15 @@
             <w:vAlign w:val="bottom"/>
             <w:hideMark/>
           </w:tcPr>
-          <w:pPr>
-            <w:spacing w:after="0" w:line="240" w:lineRule="auto"/>
-            <w:rPr>
-              <w:rFonts w:ascii="Calibri" w:eastAsia="Times New Roman" w:hAnsi="Calibri" w:cs="Times New Roman"/>
-              <w:color w:val="000000"/>
-            </w:rPr>
-          </w:pPr>
-          <w:p/>
+          <w:p>
+            <w:pPr>
+              <w:spacing w:after="0" w:line="240" w:lineRule="auto"/>
+              <w:rPr>
+                <w:rFonts w:ascii="Calibri" w:eastAsia="Times New Roman" w:hAnsi="Calibri" w:cs="Times New Roman"/>
+                <w:color w:val="000000"/>
+              </w:rPr>
+            </w:pPr>
+          </w:p>
         </w:tc>
         <w:tc>
           <w:tcPr>
@@ -1890,14 +1935,15 @@
             <w:vAlign w:val="bottom"/>
             <w:hideMark/>
           </w:tcPr>
-          <w:pPr>
-            <w:spacing w:after="0" w:line="240" w:lineRule="auto"/>
-            <w:rPr>
-              <w:rFonts w:ascii="Calibri" w:eastAsia="Times New Roman" w:hAnsi="Calibri" w:cs="Times New Roman"/>
-              <w:color w:val="000000"/>
-            </w:rPr>
-          </w:pPr>
-          <w:p/>
+          <w:p>
+            <w:pPr>
+              <w:spacing w:after="0" w:line="240" w:lineRule="auto"/>
+              <w:rPr>
+                <w:rFonts w:ascii="Calibri" w:eastAsia="Times New Roman" w:hAnsi="Calibri" w:cs="Times New Roman"/>
+                <w:color w:val="000000"/>
+              </w:rPr>
+            </w:pPr>
+          </w:p>
         </w:tc>
       </w:tr>
       <w:tr>
@@ -1918,14 +1964,15 @@
             <w:vAlign w:val="bottom"/>
             <w:hideMark/>
           </w:tcPr>
-          <w:pPr>
-            <w:spacing w:after="0" w:line="240" w:lineRule="auto"/>
-            <w:rPr>
-              <w:rFonts w:ascii="Calibri" w:eastAsia="Times New Roman" w:hAnsi="Calibri" w:cs="Times New Roman"/>
-              <w:color w:val="000000"/>
-            </w:rPr>
-          </w:pPr>
-          <w:p/>
+          <w:p>
+            <w:pPr>
+              <w:spacing w:after="0" w:line="240" w:lineRule="auto"/>
+              <w:rPr>
+                <w:rFonts w:ascii="Calibri" w:eastAsia="Times New Roman" w:hAnsi="Calibri" w:cs="Times New Roman"/>
+                <w:color w:val="000000"/>
+              </w:rPr>
+            </w:pPr>
+          </w:p>
         </w:tc>
         <w:tc>
           <w:tcPr>
@@ -1941,14 +1988,15 @@
             <w:vAlign w:val="bottom"/>
             <w:hideMark/>
           </w:tcPr>
-          <w:pPr>
-            <w:spacing w:after="0" w:line="240" w:lineRule="auto"/>
-            <w:rPr>
-              <w:rFonts w:ascii="Calibri" w:eastAsia="Times New Roman" w:hAnsi="Calibri" w:cs="Times New Roman"/>
-              <w:color w:val="000000"/>
-            </w:rPr>
-          </w:pPr>
-          <w:p/>
+          <w:p>
+            <w:pPr>
+              <w:spacing w:after="0" w:line="240" w:lineRule="auto"/>
+              <w:rPr>
+                <w:rFonts w:ascii="Calibri" w:eastAsia="Times New Roman" w:hAnsi="Calibri" w:cs="Times New Roman"/>
+                <w:color w:val="000000"/>
+              </w:rPr>
+            </w:pPr>
+          </w:p>
         </w:tc>
         <w:tc>
           <w:tcPr>
@@ -1964,14 +2012,15 @@
             <w:vAlign w:val="bottom"/>
             <w:hideMark/>
           </w:tcPr>
-          <w:pPr>
-            <w:spacing w:after="0" w:line="240" w:lineRule="auto"/>
-            <w:rPr>
-              <w:rFonts w:ascii="Calibri" w:eastAsia="Times New Roman" w:hAnsi="Calibri" w:cs="Times New Roman"/>
-              <w:color w:val="000000"/>
-            </w:rPr>
-          </w:pPr>
-          <w:p/>
+          <w:p>
+            <w:pPr>
+              <w:spacing w:after="0" w:line="240" w:lineRule="auto"/>
+              <w:rPr>
+                <w:rFonts w:ascii="Calibri" w:eastAsia="Times New Roman" w:hAnsi="Calibri" w:cs="Times New Roman"/>
+                <w:color w:val="000000"/>
+              </w:rPr>
+            </w:pPr>
+          </w:p>
         </w:tc>
       </w:tr>
     </w:tbl>
@@ -2019,6 +2068,9 @@
 <w:comments xmlns:ve="http://schemas.openxmlformats.org/markup-compatibility/2006" xmlns:o="urn:schemas-microsoft-com:office:office" xmlns:r="http://schemas.openxmlformats.org/officeDocument/2006/relationships" xmlns:m="http://schemas.openxmlformats.org/officeDocument/2006/math" xmlns:v="urn:schemas-microsoft-com:vml" xmlns:wp="http://schemas.openxmlformats.org/drawingml/2006/wordprocessingDrawing" xmlns:w10="urn:schemas-microsoft-com:office:word" xmlns:w="http://schemas.openxmlformats.org/wordprocessingml/2006/main" xmlns:wne="http://schemas.microsoft.com/office/word/2006/wordml">
   <w:comment w:id="2" w:author="name" w:date="2008-01-21T12:29:00Z" w:initials="n">
     <w:p>
+      <w:pPr>
+        <w:pStyle w:val="CommentText"/>
+      </w:pPr>
       <w:r>
         <w:rPr>
           <w:rStyle w:val="CommentReference"/>
@@ -2029,9 +2081,6 @@
         <w:t>Nice comment</w:t>
       </w:r>
     </w:p>
-    <w:pPr>
-      <w:pStyle w:val="CommentText"/>
-    </w:pPr>
   </w:comment>
 </w:comments>
 </file>
@@ -2039,20 +2088,20 @@
 <file path=word/endnotes.xml><?xml version="1.0" encoding="utf-8"?>
 <w:endnotes xmlns:ve="http://schemas.openxmlformats.org/markup-compatibility/2006" xmlns:o="urn:schemas-microsoft-com:office:office" xmlns:r="http://schemas.openxmlformats.org/officeDocument/2006/relationships" xmlns:m="http://schemas.openxmlformats.org/officeDocument/2006/math" xmlns:v="urn:schemas-microsoft-com:vml" xmlns:wp="http://schemas.openxmlformats.org/drawingml/2006/wordprocessingDrawing" xmlns:w10="urn:schemas-microsoft-com:office:word" xmlns:w="http://schemas.openxmlformats.org/wordprocessingml/2006/main" xmlns:wne="http://schemas.microsoft.com/office/word/2006/wordml">
   <w:endnote w:type="separator" w:id="0">
-    <w:pPr>
-      <w:spacing w:after="0" w:line="240" w:lineRule="auto"/>
-    </w:pPr>
     <w:p>
+      <w:pPr>
+        <w:spacing w:after="0" w:line="240" w:lineRule="auto"/>
+      </w:pPr>
       <w:r>
         <w:separator/>
       </w:r>
     </w:p>
   </w:endnote>
   <w:endnote w:type="continuationSeparator" w:id="1">
-    <w:pPr>
-      <w:spacing w:after="0" w:line="240" w:lineRule="auto"/>
-    </w:pPr>
     <w:p>
+      <w:pPr>
+        <w:spacing w:after="0" w:line="240" w:lineRule="auto"/>
+      </w:pPr>
       <w:r>
         <w:continuationSeparator/>
       </w:r>
@@ -2064,6 +2113,9 @@
 <file path=word/footer1.xml><?xml version="1.0" encoding="utf-8"?>
 <w:ftr xmlns:ve="http://schemas.openxmlformats.org/markup-compatibility/2006" xmlns:o="urn:schemas-microsoft-com:office:office" xmlns:r="http://schemas.openxmlformats.org/officeDocument/2006/relationships" xmlns:m="http://schemas.openxmlformats.org/officeDocument/2006/math" xmlns:v="urn:schemas-microsoft-com:vml" xmlns:wp="http://schemas.openxmlformats.org/drawingml/2006/wordprocessingDrawing" xmlns:w10="urn:schemas-microsoft-com:office:word" xmlns:w="http://schemas.openxmlformats.org/wordprocessingml/2006/main" xmlns:wne="http://schemas.microsoft.com/office/word/2006/wordml">
   <w:p>
+    <w:pPr>
+      <w:pStyle w:val="Footer"/>
+    </w:pPr>
     <w:r>
       <w:t xml:space="preserve">Footer.  Page number: </w:t>
     </w:r>
@@ -2076,19 +2128,20 @@
       </w:r>
     </w:fldSimple>
   </w:p>
-  <w:pPr>
-    <w:pStyle w:val="Footer"/>
-  </w:pPr>
-  <w:pPr>
-    <w:pStyle w:val="Footer"/>
-  </w:pPr>
-  <w:p/>
+  <w:p>
+    <w:pPr>
+      <w:pStyle w:val="Footer"/>
+    </w:pPr>
+  </w:p>
 </w:ftr>
 </file>
 
 <file path=word/footer2.xml><?xml version="1.0" encoding="utf-8"?>
 <w:ftr xmlns:ve="http://schemas.openxmlformats.org/markup-compatibility/2006" xmlns:o="urn:schemas-microsoft-com:office:office" xmlns:r="http://schemas.openxmlformats.org/officeDocument/2006/relationships" xmlns:m="http://schemas.openxmlformats.org/officeDocument/2006/math" xmlns:v="urn:schemas-microsoft-com:vml" xmlns:wp="http://schemas.openxmlformats.org/drawingml/2006/wordprocessingDrawing" xmlns:w10="urn:schemas-microsoft-com:office:word" xmlns:w="http://schemas.openxmlformats.org/wordprocessingml/2006/main" xmlns:wne="http://schemas.microsoft.com/office/word/2006/wordml">
   <w:p>
+    <w:pPr>
+      <w:pStyle w:val="Footer"/>
+    </w:pPr>
     <w:r>
       <w:t xml:space="preserve">Footer.  Page number: </w:t>
     </w:r>
@@ -2101,33 +2154,31 @@
       </w:r>
     </w:fldSimple>
   </w:p>
-  <w:pPr>
-    <w:pStyle w:val="Footer"/>
-  </w:pPr>
-  <w:pPr>
-    <w:pStyle w:val="Footer"/>
-  </w:pPr>
-  <w:p/>
+  <w:p>
+    <w:pPr>
+      <w:pStyle w:val="Footer"/>
+    </w:pPr>
+  </w:p>
 </w:ftr>
 </file>
 
 <file path=word/footnotes.xml><?xml version="1.0" encoding="utf-8"?>
 <w:footnotes xmlns:ve="http://schemas.openxmlformats.org/markup-compatibility/2006" xmlns:o="urn:schemas-microsoft-com:office:office" xmlns:r="http://schemas.openxmlformats.org/officeDocument/2006/relationships" xmlns:m="http://schemas.openxmlformats.org/officeDocument/2006/math" xmlns:v="urn:schemas-microsoft-com:vml" xmlns:wp="http://schemas.openxmlformats.org/drawingml/2006/wordprocessingDrawing" xmlns:w10="urn:schemas-microsoft-com:office:word" xmlns:w="http://schemas.openxmlformats.org/wordprocessingml/2006/main" xmlns:wne="http://schemas.microsoft.com/office/word/2006/wordml">
   <w:footnote w:type="separator" w:id="0">
-    <w:pPr>
-      <w:spacing w:after="0" w:line="240" w:lineRule="auto"/>
-    </w:pPr>
     <w:p>
+      <w:pPr>
+        <w:spacing w:after="0" w:line="240" w:lineRule="auto"/>
+      </w:pPr>
       <w:r>
         <w:separator/>
       </w:r>
     </w:p>
   </w:footnote>
   <w:footnote w:type="continuationSeparator" w:id="1">
-    <w:pPr>
-      <w:spacing w:after="0" w:line="240" w:lineRule="auto"/>
-    </w:pPr>
     <w:p>
+      <w:pPr>
+        <w:spacing w:after="0" w:line="240" w:lineRule="auto"/>
+      </w:pPr>
       <w:r>
         <w:continuationSeparator/>
       </w:r>
@@ -2135,6 +2186,9 @@
   </w:footnote>
   <w:footnote w:id="2">
     <w:p>
+      <w:pPr>
+        <w:pStyle w:val="FootnoteText"/>
+      </w:pPr>
       <w:r>
         <w:rPr>
           <w:rStyle w:val="FootnoteReference"/>
@@ -2145,9 +2199,6 @@
         <w:t xml:space="preserve"> This is the footnote.</w:t>
       </w:r>
     </w:p>
-    <w:pPr>
-      <w:pStyle w:val="FootnoteText"/>
-    </w:pPr>
   </w:footnote>
 </w:footnotes>
 </file>
@@ -2155,6 +2206,9 @@
 <file path=word/header1.xml><?xml version="1.0" encoding="utf-8"?>
 <w:hdr xmlns:ve="http://schemas.openxmlformats.org/markup-compatibility/2006" xmlns:o="urn:schemas-microsoft-com:office:office" xmlns:r="http://schemas.openxmlformats.org/officeDocument/2006/relationships" xmlns:m="http://schemas.openxmlformats.org/officeDocument/2006/math" xmlns:v="urn:schemas-microsoft-com:vml" xmlns:wp="http://schemas.openxmlformats.org/drawingml/2006/wordprocessingDrawing" xmlns:w10="urn:schemas-microsoft-com:office:word" xmlns:w="http://schemas.openxmlformats.org/wordprocessingml/2006/main" xmlns:wne="http://schemas.microsoft.com/office/word/2006/wordml">
   <w:p>
+    <w:pPr>
+      <w:pStyle w:val="Header"/>
+    </w:pPr>
     <w:r>
       <w:t>Header left align</w:t>
     </w:r>
@@ -2171,15 +2225,15 @@
       <w:t>Header right</w:t>
     </w:r>
   </w:p>
-  <w:pPr>
-    <w:pStyle w:val="Header"/>
-  </w:pPr>
 </w:hdr>
 </file>
 
 <file path=word/header2.xml><?xml version="1.0" encoding="utf-8"?>
 <w:hdr xmlns:ve="http://schemas.openxmlformats.org/markup-compatibility/2006" xmlns:o="urn:schemas-microsoft-com:office:office" xmlns:r="http://schemas.openxmlformats.org/officeDocument/2006/relationships" xmlns:m="http://schemas.openxmlformats.org/officeDocument/2006/math" xmlns:v="urn:schemas-microsoft-com:vml" xmlns:wp="http://schemas.openxmlformats.org/drawingml/2006/wordprocessingDrawing" xmlns:w10="urn:schemas-microsoft-com:office:word" xmlns:w="http://schemas.openxmlformats.org/wordprocessingml/2006/main" xmlns:wne="http://schemas.microsoft.com/office/word/2006/wordml">
   <w:p>
+    <w:pPr>
+      <w:pStyle w:val="Header"/>
+    </w:pPr>
     <w:r>
       <w:t>Header left align</w:t>
     </w:r>
@@ -2196,9 +2250,6 @@
       <w:t>Header right</w:t>
     </w:r>
   </w:p>
-  <w:pPr>
-    <w:pStyle w:val="Header"/>
-  </w:pPr>
 </w:hdr>
 </file>
 

</xml_diff>

<commit_message>
Consolidates non-text run tags.
git-svn-id: https://okapi.googlecode.com/svn/trunk@1902 0cd2bb99-014b-0410-b875-5d0485b745ed
</commit_message>
<xml_diff>
--- a/filters/net.sf.okapi.filters.openxml.tests/gold/OutOpenXML_text_reference_document.docx
+++ b/filters/net.sf.okapi.filters.openxml.tests/gold/OutOpenXML_text_reference_document.docx
@@ -523,6 +523,9 @@
           <w:docGrid w:linePitch="360"/>
         </w:sectPr>
       </w:pPr>
+      <w:r>
+        <w:t xml:space="preserve"/>
+      </w:r>
     </w:p>
     <w:p>
       <w:pPr>
@@ -724,6 +727,9 @@
                 <w:color w:val="000000"/>
               </w:rPr>
             </w:pPr>
+            <w:r>
+              <w:t xml:space="preserve"/>
+            </w:r>
           </w:p>
         </w:tc>
         <w:tc>
@@ -748,6 +754,9 @@
                 <w:color w:val="000000"/>
               </w:rPr>
             </w:pPr>
+            <w:r>
+              <w:t xml:space="preserve"/>
+            </w:r>
           </w:p>
         </w:tc>
       </w:tr>
@@ -808,6 +817,9 @@
                 <w:color w:val="000000"/>
               </w:rPr>
             </w:pPr>
+            <w:r>
+              <w:t xml:space="preserve"/>
+            </w:r>
           </w:p>
         </w:tc>
         <w:tc>
@@ -832,6 +844,9 @@
                 <w:color w:val="000000"/>
               </w:rPr>
             </w:pPr>
+            <w:r>
+              <w:t xml:space="preserve"/>
+            </w:r>
           </w:p>
         </w:tc>
       </w:tr>
@@ -895,6 +910,9 @@
                 <w:color w:val="000000"/>
               </w:rPr>
             </w:pPr>
+            <w:r>
+              <w:t xml:space="preserve"/>
+            </w:r>
           </w:p>
         </w:tc>
       </w:tr>
@@ -958,6 +976,9 @@
                 <w:color w:val="000000"/>
               </w:rPr>
             </w:pPr>
+            <w:r>
+              <w:t xml:space="preserve"/>
+            </w:r>
           </w:p>
         </w:tc>
       </w:tr>
@@ -1021,6 +1042,9 @@
                 <w:color w:val="000000"/>
               </w:rPr>
             </w:pPr>
+            <w:r>
+              <w:t xml:space="preserve"/>
+            </w:r>
           </w:p>
         </w:tc>
       </w:tr>
@@ -1084,6 +1108,9 @@
                 <w:color w:val="000000"/>
               </w:rPr>
             </w:pPr>
+            <w:r>
+              <w:t xml:space="preserve"/>
+            </w:r>
           </w:p>
         </w:tc>
       </w:tr>
@@ -1145,6 +1172,9 @@
                 <w:color w:val="000000"/>
               </w:rPr>
             </w:pPr>
+            <w:r>
+              <w:t xml:space="preserve"/>
+            </w:r>
           </w:p>
         </w:tc>
         <w:tc>
@@ -1169,6 +1199,9 @@
                 <w:color w:val="000000"/>
               </w:rPr>
             </w:pPr>
+            <w:r>
+              <w:t xml:space="preserve"/>
+            </w:r>
           </w:p>
         </w:tc>
       </w:tr>
@@ -1267,6 +1300,9 @@
                       <w:color w:val="000000"/>
                     </w:rPr>
                   </w:pPr>
+                  <w:r>
+                    <w:t xml:space="preserve"/>
+                  </w:r>
                 </w:p>
               </w:tc>
             </w:tr>
@@ -1279,6 +1315,9 @@
                 <w:color w:val="000000"/>
               </w:rPr>
             </w:pPr>
+            <w:r>
+              <w:t xml:space="preserve"/>
+            </w:r>
           </w:p>
         </w:tc>
         <w:tc>
@@ -1303,6 +1342,9 @@
                 <w:color w:val="000000"/>
               </w:rPr>
             </w:pPr>
+            <w:r>
+              <w:t xml:space="preserve"/>
+            </w:r>
           </w:p>
         </w:tc>
         <w:tc>
@@ -1327,6 +1369,9 @@
                 <w:color w:val="000000"/>
               </w:rPr>
             </w:pPr>
+            <w:r>
+              <w:t xml:space="preserve"/>
+            </w:r>
           </w:p>
         </w:tc>
       </w:tr>
@@ -1356,6 +1401,9 @@
                 <w:color w:val="000000"/>
               </w:rPr>
             </w:pPr>
+            <w:r>
+              <w:t xml:space="preserve"/>
+            </w:r>
           </w:p>
         </w:tc>
         <w:tc>
@@ -1380,6 +1428,9 @@
                 <w:color w:val="000000"/>
               </w:rPr>
             </w:pPr>
+            <w:r>
+              <w:t xml:space="preserve"/>
+            </w:r>
           </w:p>
         </w:tc>
         <w:tc>
@@ -1404,6 +1455,9 @@
                 <w:color w:val="000000"/>
               </w:rPr>
             </w:pPr>
+            <w:r>
+              <w:t xml:space="preserve"/>
+            </w:r>
           </w:p>
         </w:tc>
       </w:tr>
@@ -1433,6 +1487,9 @@
                 <w:color w:val="000000"/>
               </w:rPr>
             </w:pPr>
+            <w:r>
+              <w:t xml:space="preserve"/>
+            </w:r>
           </w:p>
         </w:tc>
         <w:tc>
@@ -1457,6 +1514,9 @@
                 <w:color w:val="000000"/>
               </w:rPr>
             </w:pPr>
+            <w:r>
+              <w:t xml:space="preserve"/>
+            </w:r>
           </w:p>
         </w:tc>
         <w:tc>
@@ -1481,6 +1541,9 @@
                 <w:color w:val="000000"/>
               </w:rPr>
             </w:pPr>
+            <w:r>
+              <w:t xml:space="preserve"/>
+            </w:r>
           </w:p>
         </w:tc>
       </w:tr>
@@ -1510,6 +1573,9 @@
                 <w:color w:val="000000"/>
               </w:rPr>
             </w:pPr>
+            <w:r>
+              <w:t xml:space="preserve"/>
+            </w:r>
           </w:p>
         </w:tc>
         <w:tc>
@@ -1534,6 +1600,9 @@
                 <w:color w:val="000000"/>
               </w:rPr>
             </w:pPr>
+            <w:r>
+              <w:t xml:space="preserve"/>
+            </w:r>
           </w:p>
         </w:tc>
         <w:tc>
@@ -1558,6 +1627,9 @@
                 <w:color w:val="000000"/>
               </w:rPr>
             </w:pPr>
+            <w:r>
+              <w:t xml:space="preserve"/>
+            </w:r>
           </w:p>
         </w:tc>
       </w:tr>
@@ -1587,6 +1659,9 @@
                 <w:color w:val="000000"/>
               </w:rPr>
             </w:pPr>
+            <w:r>
+              <w:t xml:space="preserve"/>
+            </w:r>
           </w:p>
         </w:tc>
         <w:tc>
@@ -1611,6 +1686,9 @@
                 <w:color w:val="000000"/>
               </w:rPr>
             </w:pPr>
+            <w:r>
+              <w:t xml:space="preserve"/>
+            </w:r>
           </w:p>
         </w:tc>
         <w:tc>
@@ -1635,6 +1713,9 @@
                 <w:color w:val="000000"/>
               </w:rPr>
             </w:pPr>
+            <w:r>
+              <w:t xml:space="preserve"/>
+            </w:r>
           </w:p>
         </w:tc>
       </w:tr>
@@ -1664,6 +1745,9 @@
                 <w:color w:val="000000"/>
               </w:rPr>
             </w:pPr>
+            <w:r>
+              <w:t xml:space="preserve"/>
+            </w:r>
           </w:p>
         </w:tc>
         <w:tc>
@@ -1688,6 +1772,9 @@
                 <w:color w:val="000000"/>
               </w:rPr>
             </w:pPr>
+            <w:r>
+              <w:t xml:space="preserve"/>
+            </w:r>
           </w:p>
         </w:tc>
         <w:tc>
@@ -1712,6 +1799,9 @@
                 <w:color w:val="000000"/>
               </w:rPr>
             </w:pPr>
+            <w:r>
+              <w:t xml:space="preserve"/>
+            </w:r>
           </w:p>
         </w:tc>
       </w:tr>
@@ -1741,6 +1831,9 @@
                 <w:color w:val="000000"/>
               </w:rPr>
             </w:pPr>
+            <w:r>
+              <w:t xml:space="preserve"/>
+            </w:r>
           </w:p>
         </w:tc>
         <w:tc>
@@ -1765,6 +1858,9 @@
                 <w:color w:val="000000"/>
               </w:rPr>
             </w:pPr>
+            <w:r>
+              <w:t xml:space="preserve"/>
+            </w:r>
           </w:p>
         </w:tc>
         <w:tc>
@@ -1789,6 +1885,9 @@
                 <w:color w:val="000000"/>
               </w:rPr>
             </w:pPr>
+            <w:r>
+              <w:t xml:space="preserve"/>
+            </w:r>
           </w:p>
         </w:tc>
       </w:tr>
@@ -1818,6 +1917,9 @@
                 <w:color w:val="000000"/>
               </w:rPr>
             </w:pPr>
+            <w:r>
+              <w:t xml:space="preserve"/>
+            </w:r>
           </w:p>
         </w:tc>
         <w:tc>
@@ -1842,6 +1944,9 @@
                 <w:color w:val="000000"/>
               </w:rPr>
             </w:pPr>
+            <w:r>
+              <w:t xml:space="preserve"/>
+            </w:r>
           </w:p>
         </w:tc>
         <w:tc>
@@ -1866,6 +1971,9 @@
                 <w:color w:val="000000"/>
               </w:rPr>
             </w:pPr>
+            <w:r>
+              <w:t xml:space="preserve"/>
+            </w:r>
           </w:p>
         </w:tc>
       </w:tr>
@@ -1895,6 +2003,9 @@
                 <w:color w:val="000000"/>
               </w:rPr>
             </w:pPr>
+            <w:r>
+              <w:t xml:space="preserve"/>
+            </w:r>
           </w:p>
         </w:tc>
         <w:tc>
@@ -1919,6 +2030,9 @@
                 <w:color w:val="000000"/>
               </w:rPr>
             </w:pPr>
+            <w:r>
+              <w:t xml:space="preserve"/>
+            </w:r>
           </w:p>
         </w:tc>
         <w:tc>
@@ -1943,6 +2057,9 @@
                 <w:color w:val="000000"/>
               </w:rPr>
             </w:pPr>
+            <w:r>
+              <w:t xml:space="preserve"/>
+            </w:r>
           </w:p>
         </w:tc>
       </w:tr>
@@ -1972,6 +2089,9 @@
                 <w:color w:val="000000"/>
               </w:rPr>
             </w:pPr>
+            <w:r>
+              <w:t xml:space="preserve"/>
+            </w:r>
           </w:p>
         </w:tc>
         <w:tc>
@@ -1996,6 +2116,9 @@
                 <w:color w:val="000000"/>
               </w:rPr>
             </w:pPr>
+            <w:r>
+              <w:t xml:space="preserve"/>
+            </w:r>
           </w:p>
         </w:tc>
         <w:tc>
@@ -2020,6 +2143,9 @@
                 <w:color w:val="000000"/>
               </w:rPr>
             </w:pPr>
+            <w:r>
+              <w:t xml:space="preserve"/>
+            </w:r>
           </w:p>
         </w:tc>
       </w:tr>
@@ -2132,6 +2258,9 @@
     <w:pPr>
       <w:pStyle w:val="Footer"/>
     </w:pPr>
+    <w:r>
+      <w:t xml:space="preserve"/>
+    </w:r>
   </w:p>
 </w:ftr>
 </file>
@@ -2158,6 +2287,9 @@
     <w:pPr>
       <w:pStyle w:val="Footer"/>
     </w:pPr>
+    <w:r>
+      <w:t xml:space="preserve"/>
+    </w:r>
   </w:p>
 </w:ftr>
 </file>

</xml_diff>

<commit_message>
OpenXML Encoder and better Excel coverage.
git-svn-id: https://okapi.googlecode.com/svn/trunk@1939 0cd2bb99-014b-0410-b875-5d0485b745ed
</commit_message>
<xml_diff>
--- a/filters/net.sf.okapi.filters.openxml.tests/gold/OutOpenXML_text_reference_document.docx
+++ b/filters/net.sf.okapi.filters.openxml.tests/gold/OutOpenXML_text_reference_document.docx
@@ -523,9 +523,7 @@
           <w:docGrid w:linePitch="360"/>
         </w:sectPr>
       </w:pPr>
-      <w:r>
-        <w:t xml:space="preserve"/>
-      </w:r>
+      &lt;w:r&gt;&lt;w:t xml:space="preserve"&gt;&lt;/w:t&gt;&lt;/w:r&gt;
     </w:p>
     <w:p>
       <w:pPr>
@@ -727,9 +725,7 @@
                 <w:color w:val="000000"/>
               </w:rPr>
             </w:pPr>
-            <w:r>
-              <w:t xml:space="preserve"/>
-            </w:r>
+            &lt;w:r&gt;&lt;w:t xml:space="preserve"&gt;&lt;/w:t&gt;&lt;/w:r&gt;
           </w:p>
         </w:tc>
         <w:tc>
@@ -754,9 +750,7 @@
                 <w:color w:val="000000"/>
               </w:rPr>
             </w:pPr>
-            <w:r>
-              <w:t xml:space="preserve"/>
-            </w:r>
+            &lt;w:r&gt;&lt;w:t xml:space="preserve"&gt;&lt;/w:t&gt;&lt;/w:r&gt;
           </w:p>
         </w:tc>
       </w:tr>
@@ -817,9 +811,7 @@
                 <w:color w:val="000000"/>
               </w:rPr>
             </w:pPr>
-            <w:r>
-              <w:t xml:space="preserve"/>
-            </w:r>
+            &lt;w:r&gt;&lt;w:t xml:space="preserve"&gt;&lt;/w:t&gt;&lt;/w:r&gt;
           </w:p>
         </w:tc>
         <w:tc>
@@ -844,9 +836,7 @@
                 <w:color w:val="000000"/>
               </w:rPr>
             </w:pPr>
-            <w:r>
-              <w:t xml:space="preserve"/>
-            </w:r>
+            &lt;w:r&gt;&lt;w:t xml:space="preserve"&gt;&lt;/w:t&gt;&lt;/w:r&gt;
           </w:p>
         </w:tc>
       </w:tr>
@@ -910,9 +900,7 @@
                 <w:color w:val="000000"/>
               </w:rPr>
             </w:pPr>
-            <w:r>
-              <w:t xml:space="preserve"/>
-            </w:r>
+            &lt;w:r&gt;&lt;w:t xml:space="preserve"&gt;&lt;/w:t&gt;&lt;/w:r&gt;
           </w:p>
         </w:tc>
       </w:tr>
@@ -976,9 +964,7 @@
                 <w:color w:val="000000"/>
               </w:rPr>
             </w:pPr>
-            <w:r>
-              <w:t xml:space="preserve"/>
-            </w:r>
+            &lt;w:r&gt;&lt;w:t xml:space="preserve"&gt;&lt;/w:t&gt;&lt;/w:r&gt;
           </w:p>
         </w:tc>
       </w:tr>
@@ -1042,9 +1028,7 @@
                 <w:color w:val="000000"/>
               </w:rPr>
             </w:pPr>
-            <w:r>
-              <w:t xml:space="preserve"/>
-            </w:r>
+            &lt;w:r&gt;&lt;w:t xml:space="preserve"&gt;&lt;/w:t&gt;&lt;/w:r&gt;
           </w:p>
         </w:tc>
       </w:tr>
@@ -1108,9 +1092,7 @@
                 <w:color w:val="000000"/>
               </w:rPr>
             </w:pPr>
-            <w:r>
-              <w:t xml:space="preserve"/>
-            </w:r>
+            &lt;w:r&gt;&lt;w:t xml:space="preserve"&gt;&lt;/w:t&gt;&lt;/w:r&gt;
           </w:p>
         </w:tc>
       </w:tr>
@@ -1172,9 +1154,7 @@
                 <w:color w:val="000000"/>
               </w:rPr>
             </w:pPr>
-            <w:r>
-              <w:t xml:space="preserve"/>
-            </w:r>
+            &lt;w:r&gt;&lt;w:t xml:space="preserve"&gt;&lt;/w:t&gt;&lt;/w:r&gt;
           </w:p>
         </w:tc>
         <w:tc>
@@ -1199,9 +1179,7 @@
                 <w:color w:val="000000"/>
               </w:rPr>
             </w:pPr>
-            <w:r>
-              <w:t xml:space="preserve"/>
-            </w:r>
+            &lt;w:r&gt;&lt;w:t xml:space="preserve"&gt;&lt;/w:t&gt;&lt;/w:r&gt;
           </w:p>
         </w:tc>
       </w:tr>
@@ -1300,9 +1278,7 @@
                       <w:color w:val="000000"/>
                     </w:rPr>
                   </w:pPr>
-                  <w:r>
-                    <w:t xml:space="preserve"/>
-                  </w:r>
+                  &lt;w:r&gt;&lt;w:t xml:space="preserve"&gt;&lt;/w:t&gt;&lt;/w:r&gt;
                 </w:p>
               </w:tc>
             </w:tr>
@@ -1315,9 +1291,7 @@
                 <w:color w:val="000000"/>
               </w:rPr>
             </w:pPr>
-            <w:r>
-              <w:t xml:space="preserve"/>
-            </w:r>
+            &lt;w:r&gt;&lt;w:t xml:space="preserve"&gt;&lt;/w:t&gt;&lt;/w:r&gt;
           </w:p>
         </w:tc>
         <w:tc>
@@ -1342,9 +1316,7 @@
                 <w:color w:val="000000"/>
               </w:rPr>
             </w:pPr>
-            <w:r>
-              <w:t xml:space="preserve"/>
-            </w:r>
+            &lt;w:r&gt;&lt;w:t xml:space="preserve"&gt;&lt;/w:t&gt;&lt;/w:r&gt;
           </w:p>
         </w:tc>
         <w:tc>
@@ -1369,9 +1341,7 @@
                 <w:color w:val="000000"/>
               </w:rPr>
             </w:pPr>
-            <w:r>
-              <w:t xml:space="preserve"/>
-            </w:r>
+            &lt;w:r&gt;&lt;w:t xml:space="preserve"&gt;&lt;/w:t&gt;&lt;/w:r&gt;
           </w:p>
         </w:tc>
       </w:tr>
@@ -1401,9 +1371,7 @@
                 <w:color w:val="000000"/>
               </w:rPr>
             </w:pPr>
-            <w:r>
-              <w:t xml:space="preserve"/>
-            </w:r>
+            &lt;w:r&gt;&lt;w:t xml:space="preserve"&gt;&lt;/w:t&gt;&lt;/w:r&gt;
           </w:p>
         </w:tc>
         <w:tc>
@@ -1428,9 +1396,7 @@
                 <w:color w:val="000000"/>
               </w:rPr>
             </w:pPr>
-            <w:r>
-              <w:t xml:space="preserve"/>
-            </w:r>
+            &lt;w:r&gt;&lt;w:t xml:space="preserve"&gt;&lt;/w:t&gt;&lt;/w:r&gt;
           </w:p>
         </w:tc>
         <w:tc>
@@ -1455,9 +1421,7 @@
                 <w:color w:val="000000"/>
               </w:rPr>
             </w:pPr>
-            <w:r>
-              <w:t xml:space="preserve"/>
-            </w:r>
+            &lt;w:r&gt;&lt;w:t xml:space="preserve"&gt;&lt;/w:t&gt;&lt;/w:r&gt;
           </w:p>
         </w:tc>
       </w:tr>
@@ -1487,9 +1451,7 @@
                 <w:color w:val="000000"/>
               </w:rPr>
             </w:pPr>
-            <w:r>
-              <w:t xml:space="preserve"/>
-            </w:r>
+            &lt;w:r&gt;&lt;w:t xml:space="preserve"&gt;&lt;/w:t&gt;&lt;/w:r&gt;
           </w:p>
         </w:tc>
         <w:tc>
@@ -1514,9 +1476,7 @@
                 <w:color w:val="000000"/>
               </w:rPr>
             </w:pPr>
-            <w:r>
-              <w:t xml:space="preserve"/>
-            </w:r>
+            &lt;w:r&gt;&lt;w:t xml:space="preserve"&gt;&lt;/w:t&gt;&lt;/w:r&gt;
           </w:p>
         </w:tc>
         <w:tc>
@@ -1541,9 +1501,7 @@
                 <w:color w:val="000000"/>
               </w:rPr>
             </w:pPr>
-            <w:r>
-              <w:t xml:space="preserve"/>
-            </w:r>
+            &lt;w:r&gt;&lt;w:t xml:space="preserve"&gt;&lt;/w:t&gt;&lt;/w:r&gt;
           </w:p>
         </w:tc>
       </w:tr>
@@ -1573,9 +1531,7 @@
                 <w:color w:val="000000"/>
               </w:rPr>
             </w:pPr>
-            <w:r>
-              <w:t xml:space="preserve"/>
-            </w:r>
+            &lt;w:r&gt;&lt;w:t xml:space="preserve"&gt;&lt;/w:t&gt;&lt;/w:r&gt;
           </w:p>
         </w:tc>
         <w:tc>
@@ -1600,9 +1556,7 @@
                 <w:color w:val="000000"/>
               </w:rPr>
             </w:pPr>
-            <w:r>
-              <w:t xml:space="preserve"/>
-            </w:r>
+            &lt;w:r&gt;&lt;w:t xml:space="preserve"&gt;&lt;/w:t&gt;&lt;/w:r&gt;
           </w:p>
         </w:tc>
         <w:tc>
@@ -1627,9 +1581,7 @@
                 <w:color w:val="000000"/>
               </w:rPr>
             </w:pPr>
-            <w:r>
-              <w:t xml:space="preserve"/>
-            </w:r>
+            &lt;w:r&gt;&lt;w:t xml:space="preserve"&gt;&lt;/w:t&gt;&lt;/w:r&gt;
           </w:p>
         </w:tc>
       </w:tr>
@@ -1659,9 +1611,7 @@
                 <w:color w:val="000000"/>
               </w:rPr>
             </w:pPr>
-            <w:r>
-              <w:t xml:space="preserve"/>
-            </w:r>
+            &lt;w:r&gt;&lt;w:t xml:space="preserve"&gt;&lt;/w:t&gt;&lt;/w:r&gt;
           </w:p>
         </w:tc>
         <w:tc>
@@ -1686,9 +1636,7 @@
                 <w:color w:val="000000"/>
               </w:rPr>
             </w:pPr>
-            <w:r>
-              <w:t xml:space="preserve"/>
-            </w:r>
+            &lt;w:r&gt;&lt;w:t xml:space="preserve"&gt;&lt;/w:t&gt;&lt;/w:r&gt;
           </w:p>
         </w:tc>
         <w:tc>
@@ -1713,9 +1661,7 @@
                 <w:color w:val="000000"/>
               </w:rPr>
             </w:pPr>
-            <w:r>
-              <w:t xml:space="preserve"/>
-            </w:r>
+            &lt;w:r&gt;&lt;w:t xml:space="preserve"&gt;&lt;/w:t&gt;&lt;/w:r&gt;
           </w:p>
         </w:tc>
       </w:tr>
@@ -1745,9 +1691,7 @@
                 <w:color w:val="000000"/>
               </w:rPr>
             </w:pPr>
-            <w:r>
-              <w:t xml:space="preserve"/>
-            </w:r>
+            &lt;w:r&gt;&lt;w:t xml:space="preserve"&gt;&lt;/w:t&gt;&lt;/w:r&gt;
           </w:p>
         </w:tc>
         <w:tc>
@@ -1772,9 +1716,7 @@
                 <w:color w:val="000000"/>
               </w:rPr>
             </w:pPr>
-            <w:r>
-              <w:t xml:space="preserve"/>
-            </w:r>
+            &lt;w:r&gt;&lt;w:t xml:space="preserve"&gt;&lt;/w:t&gt;&lt;/w:r&gt;
           </w:p>
         </w:tc>
         <w:tc>
@@ -1799,9 +1741,7 @@
                 <w:color w:val="000000"/>
               </w:rPr>
             </w:pPr>
-            <w:r>
-              <w:t xml:space="preserve"/>
-            </w:r>
+            &lt;w:r&gt;&lt;w:t xml:space="preserve"&gt;&lt;/w:t&gt;&lt;/w:r&gt;
           </w:p>
         </w:tc>
       </w:tr>
@@ -1831,9 +1771,7 @@
                 <w:color w:val="000000"/>
               </w:rPr>
             </w:pPr>
-            <w:r>
-              <w:t xml:space="preserve"/>
-            </w:r>
+            &lt;w:r&gt;&lt;w:t xml:space="preserve"&gt;&lt;/w:t&gt;&lt;/w:r&gt;
           </w:p>
         </w:tc>
         <w:tc>
@@ -1858,9 +1796,7 @@
                 <w:color w:val="000000"/>
               </w:rPr>
             </w:pPr>
-            <w:r>
-              <w:t xml:space="preserve"/>
-            </w:r>
+            &lt;w:r&gt;&lt;w:t xml:space="preserve"&gt;&lt;/w:t&gt;&lt;/w:r&gt;
           </w:p>
         </w:tc>
         <w:tc>
@@ -1885,9 +1821,7 @@
                 <w:color w:val="000000"/>
               </w:rPr>
             </w:pPr>
-            <w:r>
-              <w:t xml:space="preserve"/>
-            </w:r>
+            &lt;w:r&gt;&lt;w:t xml:space="preserve"&gt;&lt;/w:t&gt;&lt;/w:r&gt;
           </w:p>
         </w:tc>
       </w:tr>
@@ -1917,9 +1851,7 @@
                 <w:color w:val="000000"/>
               </w:rPr>
             </w:pPr>
-            <w:r>
-              <w:t xml:space="preserve"/>
-            </w:r>
+            &lt;w:r&gt;&lt;w:t xml:space="preserve"&gt;&lt;/w:t&gt;&lt;/w:r&gt;
           </w:p>
         </w:tc>
         <w:tc>
@@ -1944,9 +1876,7 @@
                 <w:color w:val="000000"/>
               </w:rPr>
             </w:pPr>
-            <w:r>
-              <w:t xml:space="preserve"/>
-            </w:r>
+            &lt;w:r&gt;&lt;w:t xml:space="preserve"&gt;&lt;/w:t&gt;&lt;/w:r&gt;
           </w:p>
         </w:tc>
         <w:tc>
@@ -1971,9 +1901,7 @@
                 <w:color w:val="000000"/>
               </w:rPr>
             </w:pPr>
-            <w:r>
-              <w:t xml:space="preserve"/>
-            </w:r>
+            &lt;w:r&gt;&lt;w:t xml:space="preserve"&gt;&lt;/w:t&gt;&lt;/w:r&gt;
           </w:p>
         </w:tc>
       </w:tr>
@@ -2003,9 +1931,7 @@
                 <w:color w:val="000000"/>
               </w:rPr>
             </w:pPr>
-            <w:r>
-              <w:t xml:space="preserve"/>
-            </w:r>
+            &lt;w:r&gt;&lt;w:t xml:space="preserve"&gt;&lt;/w:t&gt;&lt;/w:r&gt;
           </w:p>
         </w:tc>
         <w:tc>
@@ -2030,9 +1956,7 @@
                 <w:color w:val="000000"/>
               </w:rPr>
             </w:pPr>
-            <w:r>
-              <w:t xml:space="preserve"/>
-            </w:r>
+            &lt;w:r&gt;&lt;w:t xml:space="preserve"&gt;&lt;/w:t&gt;&lt;/w:r&gt;
           </w:p>
         </w:tc>
         <w:tc>
@@ -2057,9 +1981,7 @@
                 <w:color w:val="000000"/>
               </w:rPr>
             </w:pPr>
-            <w:r>
-              <w:t xml:space="preserve"/>
-            </w:r>
+            &lt;w:r&gt;&lt;w:t xml:space="preserve"&gt;&lt;/w:t&gt;&lt;/w:r&gt;
           </w:p>
         </w:tc>
       </w:tr>
@@ -2089,9 +2011,7 @@
                 <w:color w:val="000000"/>
               </w:rPr>
             </w:pPr>
-            <w:r>
-              <w:t xml:space="preserve"/>
-            </w:r>
+            &lt;w:r&gt;&lt;w:t xml:space="preserve"&gt;&lt;/w:t&gt;&lt;/w:r&gt;
           </w:p>
         </w:tc>
         <w:tc>
@@ -2116,9 +2036,7 @@
                 <w:color w:val="000000"/>
               </w:rPr>
             </w:pPr>
-            <w:r>
-              <w:t xml:space="preserve"/>
-            </w:r>
+            &lt;w:r&gt;&lt;w:t xml:space="preserve"&gt;&lt;/w:t&gt;&lt;/w:r&gt;
           </w:p>
         </w:tc>
         <w:tc>
@@ -2143,9 +2061,7 @@
                 <w:color w:val="000000"/>
               </w:rPr>
             </w:pPr>
-            <w:r>
-              <w:t xml:space="preserve"/>
-            </w:r>
+            &lt;w:r&gt;&lt;w:t xml:space="preserve"&gt;&lt;/w:t&gt;&lt;/w:r&gt;
           </w:p>
         </w:tc>
       </w:tr>
@@ -2258,9 +2174,7 @@
     <w:pPr>
       <w:pStyle w:val="Footer"/>
     </w:pPr>
-    <w:r>
-      <w:t xml:space="preserve"/>
-    </w:r>
+    &lt;w:r&gt;&lt;w:t xml:space="preserve"&gt;&lt;/w:t&gt;&lt;/w:r&gt;
   </w:p>
 </w:ftr>
 </file>
@@ -2287,9 +2201,7 @@
     <w:pPr>
       <w:pStyle w:val="Footer"/>
     </w:pPr>
-    <w:r>
-      <w:t xml:space="preserve"/>
-    </w:r>
+    &lt;w:r&gt;&lt;w:t xml:space="preserve"&gt;&lt;/w:t&gt;&lt;/w:r&gt;
   </w:p>
 </w:ftr>
 </file>

</xml_diff>